<commit_message>
Actualización criterios de comparación
</commit_message>
<xml_diff>
--- a/TG3_NachoLlorca.docx
+++ b/TG3_NachoLlorca.docx
@@ -2770,170 +2770,196 @@
         <w:t>3.1 C</w:t>
       </w:r>
       <w:r>
-        <w:t>riterio 1: N</w:t>
-      </w:r>
-      <w:r>
-        <w:t>ombre</w:t>
-      </w:r>
-      <w:r>
-        <w:t xml:space="preserve"> del criterio</w:t>
+        <w:t xml:space="preserve">riterio 1: </w:t>
       </w:r>
       <w:bookmarkEnd w:id="8"/>
-    </w:p>
-    <w:p>
-      <w:r>
-        <w:t>Por cada criterio hay que indicar el nombre, una breve descripción, y el tipo de valor a asignar al criterio.</w:t>
+      <w:r>
+        <w:t>Tiempo necesario para desarrollar el sistema</w:t>
+      </w:r>
+      <w:bookmarkStart w:id="9" w:name="_Toc448254553"/>
+    </w:p>
+    <w:p>
+      <w:r>
+        <w:t>Descripción: tiempo empleado en tener el sistema listo para comprobar el registro de Facebook.</w:t>
+      </w:r>
+    </w:p>
+    <w:p>
+      <w:r>
+        <w:t>Tipo de valor: horas.</w:t>
+      </w:r>
+    </w:p>
+    <w:p>
+      <w:pPr>
+        <w:pStyle w:val="Heading2"/>
+      </w:pPr>
+      <w:r>
+        <w:t>3.2 C</w:t>
+      </w:r>
+      <w:r>
+        <w:t xml:space="preserve">riterio 2: </w:t>
+      </w:r>
+      <w:bookmarkEnd w:id="9"/>
+      <w:r>
+        <w:t>Velocidad del test</w:t>
+      </w:r>
+    </w:p>
+    <w:p>
+      <w:r>
+        <w:t>Descripción:</w:t>
+      </w:r>
+      <w:r>
+        <w:t xml:space="preserve"> tiempo que tarda el sistema en analizar eficientemente el registro de Facebook.</w:t>
+      </w:r>
+    </w:p>
+    <w:p>
+      <w:r>
+        <w:t>Tipo de valor:</w:t>
+      </w:r>
+      <w:r>
+        <w:t xml:space="preserve"> segundos.</w:t>
+      </w:r>
+    </w:p>
+    <w:p>
+      <w:pPr>
+        <w:pStyle w:val="Heading2"/>
+      </w:pPr>
+      <w:bookmarkStart w:id="10" w:name="_Toc448254554"/>
+      <w:r>
+        <w:t>3.</w:t>
+      </w:r>
+      <w:r>
+        <w:t>3</w:t>
+      </w:r>
+      <w:r>
+        <w:t xml:space="preserve"> C</w:t>
+      </w:r>
+      <w:r>
+        <w:t>riterio 3</w:t>
+      </w:r>
+      <w:r>
+        <w:t xml:space="preserve">: </w:t>
+      </w:r>
+      <w:bookmarkEnd w:id="10"/>
+      <w:r>
+        <w:t>Recursos necesarios</w:t>
+      </w:r>
+    </w:p>
+    <w:p>
+      <w:r>
+        <w:t>Descripción:</w:t>
+      </w:r>
+      <w:r>
+        <w:t xml:space="preserve"> recursos hardware, software y web necesarios para realizar eficientemente el testeo.</w:t>
+      </w:r>
+    </w:p>
+    <w:p>
+      <w:r>
+        <w:t>Tipo de valor:</w:t>
+      </w:r>
+      <w:r>
+        <w:t xml:space="preserve"> texto.</w:t>
+      </w:r>
+    </w:p>
+    <w:p>
+      <w:pPr>
+        <w:pStyle w:val="Heading2"/>
+      </w:pPr>
+      <w:r>
+        <w:t>3.</w:t>
+      </w:r>
+      <w:r>
+        <w:t>4</w:t>
+      </w:r>
+      <w:r>
+        <w:t xml:space="preserve"> Criterio </w:t>
+      </w:r>
+      <w:r>
+        <w:t>4</w:t>
+      </w:r>
+      <w:r>
+        <w:t xml:space="preserve">: </w:t>
+      </w:r>
+      <w:r>
+        <w:t>Problemas durante el desarrollo</w:t>
+      </w:r>
+    </w:p>
+    <w:p>
+      <w:r>
+        <w:t>Descripción:</w:t>
+      </w:r>
+      <w:r>
+        <w:t xml:space="preserve"> número de problemas encontrados durante el desarrollo del sistema de testeo.</w:t>
+      </w:r>
+    </w:p>
+    <w:p>
+      <w:r>
+        <w:t>Tipo de valor:</w:t>
+      </w:r>
+      <w:r>
+        <w:t xml:space="preserve"> texto.</w:t>
+      </w:r>
+    </w:p>
+    <w:p>
+      <w:pPr>
+        <w:pStyle w:val="Heading2"/>
+      </w:pPr>
+      <w:r>
+        <w:t>3.</w:t>
+      </w:r>
+      <w:r>
+        <w:t>5</w:t>
+      </w:r>
+      <w:r>
+        <w:t xml:space="preserve"> C</w:t>
+      </w:r>
+      <w:r>
+        <w:t>riterio 5</w:t>
+      </w:r>
+      <w:r>
+        <w:t xml:space="preserve">: </w:t>
+      </w:r>
+      <w:r>
+        <w:t>Experiencia requerida</w:t>
+      </w:r>
+    </w:p>
+    <w:p>
+      <w:r>
+        <w:t>Descripción:</w:t>
+      </w:r>
+      <w:r>
+        <w:t xml:space="preserve"> cantidad de experiencia requerida para realizar el desarrollo correctamente.</w:t>
+      </w:r>
+    </w:p>
+    <w:p>
+      <w:r>
+        <w:t>Tipo de valor:</w:t>
+      </w:r>
+      <w:r>
+        <w:t xml:space="preserve"> texto.</w:t>
+      </w:r>
+    </w:p>
+    <w:p>
+      <w:pPr>
+        <w:pStyle w:val="Heading2"/>
+      </w:pPr>
+      <w:r>
+        <w:t>3.N Criterio N: Nombre del criterio</w:t>
+      </w:r>
+    </w:p>
+    <w:p>
+      <w:r>
+        <w:t>Descripción:</w:t>
       </w:r>
       <w:r>
         <w:t xml:space="preserve"> </w:t>
       </w:r>
-    </w:p>
-    <w:p>
-      <w:r>
-        <w:t>Por ejemplo, si</w:t>
-      </w:r>
-      <w:r>
-        <w:t xml:space="preserve"> se comparan dos herramientas CASE</w:t>
-      </w:r>
-      <w:r>
-        <w:t xml:space="preserve"> </w:t>
-      </w:r>
-      <w:r>
-        <w:t xml:space="preserve">realizar el diseño UML de </w:t>
-      </w:r>
-      <w:r>
-        <w:t>un mismo sistema</w:t>
-      </w:r>
-      <w:r>
-        <w:t xml:space="preserve">, un criterio </w:t>
-      </w:r>
-      <w:r>
-        <w:t>podría ser</w:t>
-      </w:r>
-      <w:r>
-        <w:t>:</w:t>
-      </w:r>
-    </w:p>
-    <w:p>
-      <w:pPr>
-        <w:rPr>
-          <w:i/>
-        </w:rPr>
-      </w:pPr>
-      <w:r>
-        <w:rPr>
-          <w:i/>
-        </w:rPr>
-        <w:t>Nombre del criterio: Tiempo de creación del diagrama de clases del sistema</w:t>
-      </w:r>
-      <w:r>
-        <w:rPr>
-          <w:i/>
-        </w:rPr>
-        <w:t>.</w:t>
-      </w:r>
-    </w:p>
-    <w:p>
-      <w:pPr>
-        <w:rPr>
-          <w:i/>
-        </w:rPr>
-      </w:pPr>
-      <w:r>
-        <w:rPr>
-          <w:i/>
-        </w:rPr>
-        <w:t>Descripción:</w:t>
-      </w:r>
-      <w:r>
-        <w:rPr>
-          <w:i/>
-        </w:rPr>
-        <w:t xml:space="preserve"> </w:t>
-      </w:r>
-      <w:r>
-        <w:rPr>
-          <w:i/>
-        </w:rPr>
-        <w:t xml:space="preserve">Horas invertidas en la creación del diagrama de clases utilizando el editor de la </w:t>
-      </w:r>
-      <w:r>
-        <w:rPr>
-          <w:i/>
-        </w:rPr>
-        <w:t>herramienta.</w:t>
-      </w:r>
-    </w:p>
-    <w:p>
-      <w:pPr>
-        <w:rPr>
-          <w:i/>
-        </w:rPr>
-      </w:pPr>
-      <w:r>
-        <w:rPr>
-          <w:i/>
-        </w:rPr>
-        <w:t>Tipo de valor:</w:t>
-      </w:r>
-      <w:r>
-        <w:rPr>
-          <w:i/>
-        </w:rPr>
-        <w:t xml:space="preserve"> Numérico</w:t>
-      </w:r>
-      <w:r>
-        <w:rPr>
-          <w:i/>
-        </w:rPr>
-        <w:t xml:space="preserve"> (horas)</w:t>
-      </w:r>
-      <w:r>
-        <w:rPr>
-          <w:i/>
-        </w:rPr>
-        <w:t>.</w:t>
-      </w:r>
-    </w:p>
-    <w:p>
-      <w:pPr>
-        <w:pStyle w:val="Heading2"/>
-      </w:pPr>
-      <w:bookmarkStart w:id="9" w:name="_Toc448254553"/>
-      <w:r>
-        <w:t>3.2 C</w:t>
-      </w:r>
-      <w:r>
-        <w:t>riterio 2: Nombre del criterio</w:t>
-      </w:r>
-      <w:bookmarkEnd w:id="9"/>
-    </w:p>
-    <w:p>
-      <w:pPr>
-        <w:pStyle w:val="Heading2"/>
-      </w:pPr>
-      <w:bookmarkStart w:id="10" w:name="_Toc448254554"/>
       <w:bookmarkStart w:id="11" w:name="_GoBack"/>
       <w:bookmarkEnd w:id="11"/>
-      <w:r>
-        <w:t>3.</w:t>
-      </w:r>
-      <w:r>
-        <w:t>N</w:t>
-      </w:r>
-      <w:r>
-        <w:t xml:space="preserve"> C</w:t>
-      </w:r>
-      <w:r>
-        <w:t>riterio N</w:t>
-      </w:r>
-      <w:r>
-        <w:t>: Nombre</w:t>
-      </w:r>
-      <w:r>
-        <w:t xml:space="preserve"> del criterio</w:t>
-      </w:r>
-      <w:bookmarkEnd w:id="10"/>
+    </w:p>
+    <w:p>
+      <w:r>
+        <w:t>Tipo de valor:</w:t>
+      </w:r>
     </w:p>
     <w:p/>
     <w:p>
@@ -3789,7 +3815,7 @@
           <w:rPr>
             <w:noProof/>
           </w:rPr>
-          <w:t>5</w:t>
+          <w:t>7</w:t>
         </w:r>
         <w:r>
           <w:fldChar w:fldCharType="end"/>
@@ -4378,6 +4404,7 @@
     <w:lsdException w:name="HTML Sample" w:semiHidden="1" w:unhideWhenUsed="1"/>
     <w:lsdException w:name="HTML Typewriter" w:semiHidden="1" w:unhideWhenUsed="1"/>
     <w:lsdException w:name="HTML Variable" w:semiHidden="1" w:unhideWhenUsed="1"/>
+    <w:lsdException w:name="Normal Table" w:semiHidden="1" w:unhideWhenUsed="1"/>
     <w:lsdException w:name="annotation subject" w:semiHidden="1" w:unhideWhenUsed="1"/>
     <w:lsdException w:name="No List" w:semiHidden="1" w:unhideWhenUsed="1"/>
     <w:lsdException w:name="Outline List 1" w:semiHidden="1" w:unhideWhenUsed="1"/>
@@ -4422,6 +4449,7 @@
     <w:lsdException w:name="Table Professional" w:semiHidden="1" w:unhideWhenUsed="1"/>
     <w:lsdException w:name="Table Subtle 1" w:semiHidden="1" w:unhideWhenUsed="1"/>
     <w:lsdException w:name="Table Subtle 2" w:semiHidden="1" w:unhideWhenUsed="1"/>
+    <w:lsdException w:name="Table Web 1" w:semiHidden="1" w:unhideWhenUsed="1"/>
     <w:lsdException w:name="Table Web 2" w:semiHidden="1" w:unhideWhenUsed="1"/>
     <w:lsdException w:name="Table Web 3" w:semiHidden="1" w:unhideWhenUsed="1"/>
     <w:lsdException w:name="Balloon Text" w:semiHidden="1" w:unhideWhenUsed="1"/>
@@ -5198,7 +5226,7 @@
 </file>
 
 <file path=customXml/itemProps1.xml><?xml version="1.0" encoding="utf-8"?>
-<ds:datastoreItem xmlns:ds="http://schemas.openxmlformats.org/officeDocument/2006/customXml" ds:itemID="{4976879C-C1FA-4ADE-B178-431153C276F1}">
+<ds:datastoreItem xmlns:ds="http://schemas.openxmlformats.org/officeDocument/2006/customXml" ds:itemID="{0A46AB17-31E7-49CB-9F9F-85D024B6D848}">
   <ds:schemaRefs>
     <ds:schemaRef ds:uri="http://schemas.openxmlformats.org/officeDocument/2006/bibliography"/>
   </ds:schemaRefs>

</xml_diff>

<commit_message>
Actualización requisitos y criterios
</commit_message>
<xml_diff>
--- a/TG3_NachoLlorca.docx
+++ b/TG3_NachoLlorca.docx
@@ -2953,8 +2953,6 @@
       <w:r>
         <w:t xml:space="preserve"> </w:t>
       </w:r>
-      <w:bookmarkStart w:id="11" w:name="_GoBack"/>
-      <w:bookmarkEnd w:id="11"/>
     </w:p>
     <w:p>
       <w:r>
@@ -2981,93 +2979,93 @@
       <w:pPr>
         <w:pStyle w:val="Heading1"/>
       </w:pPr>
-      <w:bookmarkStart w:id="12" w:name="_Toc448254555"/>
+      <w:bookmarkStart w:id="11" w:name="_Toc448254555"/>
       <w:r>
         <w:lastRenderedPageBreak/>
         <w:t>4. Proyecto de implementación de un prototipo del sistema utilizando la tecnología A</w:t>
       </w:r>
+      <w:bookmarkEnd w:id="11"/>
+    </w:p>
+    <w:p>
+      <w:r>
+        <w:t>Se trata de incluir en este apartado la documentación del desarrollo del proyecto de implementación, utilizando la tecnología A, del sistema cuyos requisitos funcionales se enumeraron en el apartado 2.</w:t>
+      </w:r>
+    </w:p>
+    <w:p>
+      <w:pPr>
+        <w:pStyle w:val="Heading2"/>
+      </w:pPr>
+      <w:bookmarkStart w:id="12" w:name="_Toc448254556"/>
+      <w:r>
+        <w:t>4.1 Documentación de diseño</w:t>
+      </w:r>
       <w:bookmarkEnd w:id="12"/>
     </w:p>
     <w:p>
       <w:r>
-        <w:t>Se trata de incluir en este apartado la documentación del desarrollo del proyecto de implementación, utilizando la tecnología A, del sistema cuyos requisitos funcionales se enumeraron en el apartado 2.</w:t>
+        <w:t xml:space="preserve">Hay que incluir la descripción del diseño del prototipo, incluyendo diagramas, y </w:t>
+      </w:r>
+      <w:r>
+        <w:t xml:space="preserve">el diseño de </w:t>
+      </w:r>
+      <w:r>
+        <w:t>la interfaz de usuario.</w:t>
       </w:r>
     </w:p>
     <w:p>
       <w:pPr>
         <w:pStyle w:val="Heading2"/>
       </w:pPr>
-      <w:bookmarkStart w:id="13" w:name="_Toc448254556"/>
-      <w:r>
-        <w:t>4.1 Documentación de diseño</w:t>
+      <w:bookmarkStart w:id="13" w:name="_Toc448254557"/>
+      <w:r>
+        <w:t>4.2 Documentación de construcción</w:t>
       </w:r>
       <w:bookmarkEnd w:id="13"/>
     </w:p>
     <w:p>
       <w:r>
-        <w:t xml:space="preserve">Hay que incluir la descripción del diseño del prototipo, incluyendo diagramas, y </w:t>
-      </w:r>
-      <w:r>
-        <w:t xml:space="preserve">el diseño de </w:t>
-      </w:r>
-      <w:r>
-        <w:t>la interfaz de usuario.</w:t>
+        <w:t>Hay que incluir una descripción de la construcción del prototipo, incluyendo algún extracto de código fuente. No es necesario todo el código. Sólo algún extracto para ver cómo se ha comentado.</w:t>
       </w:r>
     </w:p>
     <w:p>
       <w:pPr>
         <w:pStyle w:val="Heading2"/>
       </w:pPr>
-      <w:bookmarkStart w:id="14" w:name="_Toc448254557"/>
-      <w:r>
-        <w:t>4.2 Documentación de construcción</w:t>
+      <w:bookmarkStart w:id="14" w:name="_Toc448254558"/>
+      <w:r>
+        <w:t>4.3 Documentación de pruebas</w:t>
       </w:r>
       <w:bookmarkEnd w:id="14"/>
     </w:p>
     <w:p>
       <w:r>
-        <w:t>Hay que incluir una descripción de la construcción del prototipo, incluyendo algún extracto de código fuente. No es necesario todo el código. Sólo algún extracto para ver cómo se ha comentado.</w:t>
+        <w:t>Casos de prueba establecidos y resultados de las pruebas y acciones de corrección. No es creíble que no hayan aparecido errores en los caso de prueba.</w:t>
       </w:r>
     </w:p>
     <w:p>
       <w:pPr>
         <w:pStyle w:val="Heading2"/>
       </w:pPr>
-      <w:bookmarkStart w:id="15" w:name="_Toc448254558"/>
-      <w:r>
-        <w:t>4.3 Documentación de pruebas</w:t>
+      <w:bookmarkStart w:id="15" w:name="_Toc448254559"/>
+      <w:r>
+        <w:t>4.4 Documentación de instalación</w:t>
       </w:r>
       <w:bookmarkEnd w:id="15"/>
     </w:p>
     <w:p>
       <w:r>
-        <w:t>Casos de prueba establecidos y resultados de las pruebas y acciones de corrección. No es creíble que no hayan aparecido errores en los caso de prueba.</w:t>
+        <w:t>Descripción suficiente para que una persona que no ha participado en el proyecto pueda instalar el prototipo.</w:t>
       </w:r>
     </w:p>
     <w:p>
       <w:pPr>
         <w:pStyle w:val="Heading2"/>
       </w:pPr>
-      <w:bookmarkStart w:id="16" w:name="_Toc448254559"/>
-      <w:r>
-        <w:t>4.4 Documentación de instalación</w:t>
+      <w:bookmarkStart w:id="16" w:name="_Toc448254560"/>
+      <w:r>
+        <w:t>4.5 Manual de usuario</w:t>
       </w:r>
       <w:bookmarkEnd w:id="16"/>
-    </w:p>
-    <w:p>
-      <w:r>
-        <w:t>Descripción suficiente para que una persona que no ha participado en el proyecto pueda instalar el prototipo.</w:t>
-      </w:r>
-    </w:p>
-    <w:p>
-      <w:pPr>
-        <w:pStyle w:val="Heading2"/>
-      </w:pPr>
-      <w:bookmarkStart w:id="17" w:name="_Toc448254560"/>
-      <w:r>
-        <w:t>4.5 Manual de usuario</w:t>
-      </w:r>
-      <w:bookmarkEnd w:id="17"/>
     </w:p>
     <w:p>
       <w:r>
@@ -3096,7 +3094,7 @@
       <w:pPr>
         <w:pStyle w:val="Heading1"/>
       </w:pPr>
-      <w:bookmarkStart w:id="18" w:name="_Toc448254561"/>
+      <w:bookmarkStart w:id="17" w:name="_Toc448254561"/>
       <w:r>
         <w:lastRenderedPageBreak/>
         <w:t xml:space="preserve">5. Proyecto de implementación de un prototipo del sistema utilizando la tecnología </w:t>
@@ -3104,94 +3102,94 @@
       <w:r>
         <w:t>B</w:t>
       </w:r>
+      <w:bookmarkEnd w:id="17"/>
+    </w:p>
+    <w:p>
+      <w:r>
+        <w:t>Se trata de incluir en este apartado la documentación del desarrollo del proyecto de implementa</w:t>
+      </w:r>
+      <w:r>
+        <w:t>ción, utilizando la tecnología B</w:t>
+      </w:r>
+      <w:r>
+        <w:t>, del sistema cuyos requisitos funcionales se enumeraron en el apartado 2.</w:t>
+      </w:r>
+    </w:p>
+    <w:p>
+      <w:pPr>
+        <w:pStyle w:val="Heading2"/>
+      </w:pPr>
+      <w:bookmarkStart w:id="18" w:name="_Toc448254562"/>
+      <w:r>
+        <w:t>5.1 Documentación de diseño</w:t>
+      </w:r>
       <w:bookmarkEnd w:id="18"/>
     </w:p>
     <w:p>
       <w:r>
-        <w:t>Se trata de incluir en este apartado la documentación del desarrollo del proyecto de implementa</w:t>
-      </w:r>
-      <w:r>
-        <w:t>ción, utilizando la tecnología B</w:t>
-      </w:r>
-      <w:r>
-        <w:t>, del sistema cuyos requisitos funcionales se enumeraron en el apartado 2.</w:t>
+        <w:t>Hay que incluir la descripción del diseño del prototipo, incluyen</w:t>
+      </w:r>
+      <w:r>
+        <w:t xml:space="preserve">do diagramas, y el diseño </w:t>
+      </w:r>
+      <w:r>
+        <w:t>de la interfaz de usuario.</w:t>
       </w:r>
     </w:p>
     <w:p>
       <w:pPr>
         <w:pStyle w:val="Heading2"/>
       </w:pPr>
-      <w:bookmarkStart w:id="19" w:name="_Toc448254562"/>
-      <w:r>
-        <w:t>5.1 Documentación de diseño</w:t>
+      <w:bookmarkStart w:id="19" w:name="_Toc448254563"/>
+      <w:r>
+        <w:t>5.2 Documentación de construcción</w:t>
       </w:r>
       <w:bookmarkEnd w:id="19"/>
     </w:p>
     <w:p>
       <w:r>
-        <w:t>Hay que incluir la descripción del diseño del prototipo, incluyen</w:t>
-      </w:r>
-      <w:r>
-        <w:t xml:space="preserve">do diagramas, y el diseño </w:t>
-      </w:r>
-      <w:r>
-        <w:t>de la interfaz de usuario.</w:t>
+        <w:t>Hay que incluir una descripción de la construcción del prototipo, incluyendo algún extracto de código fuente. No es necesario todo el código. Sólo algún extracto para ver cómo se ha comentado.</w:t>
       </w:r>
     </w:p>
     <w:p>
       <w:pPr>
         <w:pStyle w:val="Heading2"/>
       </w:pPr>
-      <w:bookmarkStart w:id="20" w:name="_Toc448254563"/>
-      <w:r>
-        <w:t>5.2 Documentación de construcción</w:t>
+      <w:bookmarkStart w:id="20" w:name="_Toc448254564"/>
+      <w:r>
+        <w:t>5.3 Documentación de pruebas</w:t>
       </w:r>
       <w:bookmarkEnd w:id="20"/>
     </w:p>
     <w:p>
       <w:r>
-        <w:t>Hay que incluir una descripción de la construcción del prototipo, incluyendo algún extracto de código fuente. No es necesario todo el código. Sólo algún extracto para ver cómo se ha comentado.</w:t>
+        <w:t>Casos de prueba establecidos y resultados de las pruebas y acciones de corrección. No es creíble que no hayan aparecido errores en los caso de prueba.</w:t>
       </w:r>
     </w:p>
     <w:p>
       <w:pPr>
         <w:pStyle w:val="Heading2"/>
       </w:pPr>
-      <w:bookmarkStart w:id="21" w:name="_Toc448254564"/>
-      <w:r>
-        <w:t>5.3 Documentación de pruebas</w:t>
+      <w:bookmarkStart w:id="21" w:name="_Toc448254565"/>
+      <w:r>
+        <w:t>5.4 Documentación de instalación</w:t>
       </w:r>
       <w:bookmarkEnd w:id="21"/>
     </w:p>
     <w:p>
       <w:r>
-        <w:t>Casos de prueba establecidos y resultados de las pruebas y acciones de corrección. No es creíble que no hayan aparecido errores en los caso de prueba.</w:t>
+        <w:t>Descripción suficiente para que una persona que no ha participado en el proyecto pueda instalar el prototipo.</w:t>
       </w:r>
     </w:p>
     <w:p>
       <w:pPr>
         <w:pStyle w:val="Heading2"/>
       </w:pPr>
-      <w:bookmarkStart w:id="22" w:name="_Toc448254565"/>
-      <w:r>
-        <w:t>5.4 Documentación de instalación</w:t>
+      <w:bookmarkStart w:id="22" w:name="_Toc448254566"/>
+      <w:r>
+        <w:t>5.5 Manual de usuario</w:t>
       </w:r>
       <w:bookmarkEnd w:id="22"/>
-    </w:p>
-    <w:p>
-      <w:r>
-        <w:t>Descripción suficiente para que una persona que no ha participado en el proyecto pueda instalar el prototipo.</w:t>
-      </w:r>
-    </w:p>
-    <w:p>
-      <w:pPr>
-        <w:pStyle w:val="Heading2"/>
-      </w:pPr>
-      <w:bookmarkStart w:id="23" w:name="_Toc448254566"/>
-      <w:r>
-        <w:t>5.5 Manual de usuario</w:t>
-      </w:r>
-      <w:bookmarkEnd w:id="23"/>
     </w:p>
     <w:p>
       <w:r>
@@ -3217,7 +3215,7 @@
       <w:pPr>
         <w:pStyle w:val="Heading1"/>
       </w:pPr>
-      <w:bookmarkStart w:id="24" w:name="_Toc448254567"/>
+      <w:bookmarkStart w:id="23" w:name="_Toc448254567"/>
       <w:r>
         <w:lastRenderedPageBreak/>
         <w:t>6</w:t>
@@ -3234,40 +3232,40 @@
       <w:r>
         <w:t>s dos implementaciones</w:t>
       </w:r>
+      <w:bookmarkEnd w:id="23"/>
+    </w:p>
+    <w:p>
+      <w:r>
+        <w:t>Se trata de dar valores a los criterios de comparación</w:t>
+      </w:r>
+      <w:r>
+        <w:t xml:space="preserve"> definidos en el apartado 3 sobre la implementación de cada uno de los prototipos.</w:t>
+      </w:r>
+    </w:p>
+    <w:p>
+      <w:pPr>
+        <w:pStyle w:val="Heading2"/>
+      </w:pPr>
+      <w:bookmarkStart w:id="24" w:name="_Toc448254568"/>
+      <w:r>
+        <w:t>6</w:t>
+      </w:r>
+      <w:r>
+        <w:t xml:space="preserve">.1 </w:t>
+      </w:r>
+      <w:r>
+        <w:t xml:space="preserve">Evaluación de los criterios </w:t>
+      </w:r>
+      <w:r>
+        <w:t xml:space="preserve">en la implementación usando </w:t>
+      </w:r>
+      <w:r>
+        <w:t xml:space="preserve">la tecnología </w:t>
+      </w:r>
+      <w:r>
+        <w:t>A</w:t>
+      </w:r>
       <w:bookmarkEnd w:id="24"/>
-    </w:p>
-    <w:p>
-      <w:r>
-        <w:t>Se trata de dar valores a los criterios de comparación</w:t>
-      </w:r>
-      <w:r>
-        <w:t xml:space="preserve"> definidos en el apartado 3 sobre la implementación de cada uno de los prototipos.</w:t>
-      </w:r>
-    </w:p>
-    <w:p>
-      <w:pPr>
-        <w:pStyle w:val="Heading2"/>
-      </w:pPr>
-      <w:bookmarkStart w:id="25" w:name="_Toc448254568"/>
-      <w:r>
-        <w:t>6</w:t>
-      </w:r>
-      <w:r>
-        <w:t xml:space="preserve">.1 </w:t>
-      </w:r>
-      <w:r>
-        <w:t xml:space="preserve">Evaluación de los criterios </w:t>
-      </w:r>
-      <w:r>
-        <w:t xml:space="preserve">en la implementación usando </w:t>
-      </w:r>
-      <w:r>
-        <w:t xml:space="preserve">la tecnología </w:t>
-      </w:r>
-      <w:r>
-        <w:t>A</w:t>
-      </w:r>
-      <w:bookmarkEnd w:id="25"/>
     </w:p>
     <w:p>
       <w:r>
@@ -3409,7 +3407,7 @@
       <w:pPr>
         <w:pStyle w:val="Heading2"/>
       </w:pPr>
-      <w:bookmarkStart w:id="26" w:name="_Toc448254569"/>
+      <w:bookmarkStart w:id="25" w:name="_Toc448254569"/>
       <w:r>
         <w:t>6</w:t>
       </w:r>
@@ -3428,7 +3426,7 @@
       <w:r>
         <w:t>usando la tecnología B</w:t>
       </w:r>
-      <w:bookmarkEnd w:id="26"/>
+      <w:bookmarkEnd w:id="25"/>
     </w:p>
     <w:p/>
     <w:p/>
@@ -3451,7 +3449,7 @@
       <w:pPr>
         <w:pStyle w:val="Heading1"/>
       </w:pPr>
-      <w:bookmarkStart w:id="27" w:name="_Toc448254570"/>
+      <w:bookmarkStart w:id="26" w:name="_Toc448254570"/>
       <w:r>
         <w:lastRenderedPageBreak/>
         <w:t>7</w:t>
@@ -3468,7 +3466,7 @@
       <w:r>
         <w:t>tecnologías</w:t>
       </w:r>
-      <w:bookmarkEnd w:id="27"/>
+      <w:bookmarkEnd w:id="26"/>
     </w:p>
     <w:p>
       <w:r>
@@ -3718,7 +3716,7 @@
       <w:pPr>
         <w:pStyle w:val="Heading1"/>
       </w:pPr>
-      <w:bookmarkStart w:id="28" w:name="_Toc448254571"/>
+      <w:bookmarkStart w:id="27" w:name="_Toc448254571"/>
       <w:r>
         <w:lastRenderedPageBreak/>
         <w:t>8</w:t>
@@ -3729,14 +3727,108 @@
       <w:r>
         <w:t>Conclusiones</w:t>
       </w:r>
+      <w:bookmarkEnd w:id="27"/>
+    </w:p>
+    <w:p>
+      <w:r>
+        <w:t>A partir de la información incluida en el apartado 7 y de la experiencia al realizar el trabajo, el grupo debe estar en condiciones de manifestar su opinión sobre la implementación del sistema utilizando ambas tecnologías, y debe plasmarla en este apartado, indicando las ventajas e inconvenientes más relevantes de utilizar una u otra tecnología para implementar el sistema.</w:t>
+      </w:r>
+    </w:p>
+    <w:p>
+      <w:r>
+        <w:t xml:space="preserve">El </w:t>
+      </w:r>
+      <w:proofErr w:type="spellStart"/>
+      <w:r>
+        <w:t>functional</w:t>
+      </w:r>
+      <w:proofErr w:type="spellEnd"/>
+      <w:r>
+        <w:t xml:space="preserve"> </w:t>
+      </w:r>
+      <w:proofErr w:type="spellStart"/>
+      <w:r>
+        <w:t>testing</w:t>
+      </w:r>
+      <w:proofErr w:type="spellEnd"/>
+      <w:r>
+        <w:t xml:space="preserve"> es completamente imprescindible para el lanzamiento de sitios web. No se puede concebir una página web en la que la mitad de los botones no funcionan, hay campos que no se pueden rellenar o permiten al usuario rellenarlos con información incorrecta o con enlaces rotos que llevan a donde no corresponde. </w:t>
+      </w:r>
+    </w:p>
+    <w:p>
+      <w:r>
+        <w:t xml:space="preserve">Es por esto que es fundamental comprobar que la web funciona tal y como se espera de ella antes de lanzarla al usuario y una forma de hacerlo es mediante las herramientas expuestas en este documento. </w:t>
+      </w:r>
+      <w:proofErr w:type="spellStart"/>
+      <w:r>
+        <w:t>Telerik</w:t>
+      </w:r>
+      <w:proofErr w:type="spellEnd"/>
+      <w:r>
+        <w:t xml:space="preserve"> Test Studio y </w:t>
+      </w:r>
+      <w:proofErr w:type="spellStart"/>
+      <w:r>
+        <w:t>Selenium</w:t>
+      </w:r>
+      <w:proofErr w:type="spellEnd"/>
+      <w:r>
+        <w:t xml:space="preserve"> ofrecen formas muy distintas de hacer estas comprobaciones. El primero, mediante una interfaz muy visual y el segundo mediante el uso de Python. Si bien es cierto que </w:t>
+      </w:r>
+      <w:proofErr w:type="spellStart"/>
+      <w:r>
+        <w:t>Telerik</w:t>
+      </w:r>
+      <w:proofErr w:type="spellEnd"/>
+      <w:r>
+        <w:t xml:space="preserve"> es más intuitivo y requiere menos conocimientos de programación e informática en general, con </w:t>
+      </w:r>
+      <w:proofErr w:type="spellStart"/>
+      <w:r>
+        <w:t>Selenium</w:t>
+      </w:r>
+      <w:proofErr w:type="spellEnd"/>
+      <w:r>
+        <w:t xml:space="preserve"> podremos afinar mucho más el objetivo de nuestros </w:t>
+      </w:r>
+      <w:proofErr w:type="spellStart"/>
+      <w:r>
+        <w:t>tests</w:t>
+      </w:r>
+      <w:proofErr w:type="spellEnd"/>
+      <w:r>
+        <w:t>.</w:t>
+      </w:r>
+      <w:r>
+        <w:t xml:space="preserve"> </w:t>
+      </w:r>
+      <w:r>
+        <w:t xml:space="preserve">Si tuviéramos que recomendar estas dos herramientas, propondríamos </w:t>
+      </w:r>
+      <w:proofErr w:type="spellStart"/>
+      <w:r>
+        <w:t>Telerik</w:t>
+      </w:r>
+      <w:proofErr w:type="spellEnd"/>
+      <w:r>
+        <w:t xml:space="preserve"> a un usuario que vaya a realizar test básicos y muy superficiales, y </w:t>
+      </w:r>
+      <w:proofErr w:type="spellStart"/>
+      <w:r>
+        <w:t>Selenium</w:t>
+      </w:r>
+      <w:proofErr w:type="spellEnd"/>
+      <w:r>
+        <w:t xml:space="preserve"> a aplicaciones que requieran test profundos y complejos.</w:t>
+      </w:r>
+      <w:bookmarkStart w:id="28" w:name="_GoBack"/>
       <w:bookmarkEnd w:id="28"/>
     </w:p>
     <w:p>
       <w:r>
-        <w:t>A partir de la información incluida en el apartado 7 y de la experiencia al realizar el trabajo, el grupo debe estar en condiciones de manifestar su opinión sobre la implementación del sistema utilizando ambas tecnologías, y debe plasmarla en este apartado, indicando las ventajas e inconvenientes más relevantes de utilizar una u otra tecnología para implementar el sistema.</w:t>
-      </w:r>
-    </w:p>
-    <w:p/>
+        <w:t>Por desgracia, el campo de estudio es muy específico y no hay ayudas económicas en general para aprender y desarrollar este tipo de tecnologías.</w:t>
+      </w:r>
+    </w:p>
     <w:p/>
     <w:p/>
     <w:p/>
@@ -3815,7 +3907,7 @@
           <w:rPr>
             <w:noProof/>
           </w:rPr>
-          <w:t>7</w:t>
+          <w:t>10</w:t>
         </w:r>
         <w:r>
           <w:fldChar w:fldCharType="end"/>
@@ -5226,7 +5318,7 @@
 </file>
 
 <file path=customXml/itemProps1.xml><?xml version="1.0" encoding="utf-8"?>
-<ds:datastoreItem xmlns:ds="http://schemas.openxmlformats.org/officeDocument/2006/customXml" ds:itemID="{0A46AB17-31E7-49CB-9F9F-85D024B6D848}">
+<ds:datastoreItem xmlns:ds="http://schemas.openxmlformats.org/officeDocument/2006/customXml" ds:itemID="{E9CDB9B0-398F-4A7A-ACFE-0D99417BDB4C}">
   <ds:schemaRefs>
     <ds:schemaRef ds:uri="http://schemas.openxmlformats.org/officeDocument/2006/bibliography"/>
   </ds:schemaRefs>

</xml_diff>

<commit_message>
Finalización puntos 5, 7 y 8
</commit_message>
<xml_diff>
--- a/TG3_NachoLlorca.docx
+++ b/TG3_NachoLlorca.docx
@@ -404,7 +404,21 @@
                 <w:rStyle w:val="Hyperlink"/>
                 <w:noProof/>
               </w:rPr>
-              <w:t>2.1 Requisitos funcionales</w:t>
+              <w:t>2.1 Requisitos func</w:t>
+            </w:r>
+            <w:r>
+              <w:rPr>
+                <w:rStyle w:val="Hyperlink"/>
+                <w:noProof/>
+              </w:rPr>
+              <w:t>i</w:t>
+            </w:r>
+            <w:r>
+              <w:rPr>
+                <w:rStyle w:val="Hyperlink"/>
+                <w:noProof/>
+              </w:rPr>
+              <w:t>onales</w:t>
             </w:r>
             <w:r>
               <w:rPr>
@@ -3070,13 +3084,426 @@
     </w:p>
     <w:p>
       <w:r>
-        <w:t>Hay que incluir la descripción del diseño del prototipo, incluyen</w:t>
-      </w:r>
-      <w:r>
-        <w:t xml:space="preserve">do diagramas, y el diseño </w:t>
-      </w:r>
-      <w:r>
-        <w:t>de la interfaz de usuario.</w:t>
+        <w:t xml:space="preserve">La interfaz principal de </w:t>
+      </w:r>
+      <w:proofErr w:type="spellStart"/>
+      <w:r>
+        <w:t>Telerik</w:t>
+      </w:r>
+      <w:proofErr w:type="spellEnd"/>
+      <w:r>
+        <w:t xml:space="preserve"> tiene el siguiente diseño:</w:t>
+      </w:r>
+    </w:p>
+    <w:p>
+      <w:r>
+        <w:pict>
+          <v:shapetype id="_x0000_t75" coordsize="21600,21600" o:spt="75" o:preferrelative="t" path="m@4@5l@4@11@9@11@9@5xe" filled="f" stroked="f">
+            <v:stroke joinstyle="miter"/>
+            <v:formulas>
+              <v:f eqn="if lineDrawn pixelLineWidth 0"/>
+              <v:f eqn="sum @0 1 0"/>
+              <v:f eqn="sum 0 0 @1"/>
+              <v:f eqn="prod @2 1 2"/>
+              <v:f eqn="prod @3 21600 pixelWidth"/>
+              <v:f eqn="prod @3 21600 pixelHeight"/>
+              <v:f eqn="sum @0 0 1"/>
+              <v:f eqn="prod @6 1 2"/>
+              <v:f eqn="prod @7 21600 pixelWidth"/>
+              <v:f eqn="sum @8 21600 0"/>
+              <v:f eqn="prod @7 21600 pixelHeight"/>
+              <v:f eqn="sum @10 21600 0"/>
+            </v:formulas>
+            <v:path o:extrusionok="f" gradientshapeok="t" o:connecttype="rect"/>
+            <o:lock v:ext="edit" aspectratio="t"/>
+          </v:shapetype>
+          <v:shape id="_x0000_i1025" type="#_x0000_t75" style="width:424.8pt;height:163.2pt">
+            <v:imagedata r:id="rId8" o:title="Interfaz telerik"/>
+          </v:shape>
+        </w:pict>
+      </w:r>
+    </w:p>
+    <w:p>
+      <w:r>
+        <w:t xml:space="preserve">Tal y como se ha explicado en ocasiones anteriores, una vez que se ha seleccionado el sitio web o aplicación sobre el que se va a realizar el test, </w:t>
+      </w:r>
+      <w:proofErr w:type="spellStart"/>
+      <w:r>
+        <w:t>Telerik</w:t>
+      </w:r>
+      <w:proofErr w:type="spellEnd"/>
+      <w:r>
+        <w:t xml:space="preserve"> funciona grabando todos los movimientos que se realizan para repetirlos después.</w:t>
+      </w:r>
+      <w:r>
+        <w:t xml:space="preserve"> </w:t>
+      </w:r>
+      <w:r>
+        <w:t xml:space="preserve">A </w:t>
+      </w:r>
+      <w:proofErr w:type="gramStart"/>
+      <w:r>
+        <w:t>continuación</w:t>
+      </w:r>
+      <w:proofErr w:type="gramEnd"/>
+      <w:r>
+        <w:t xml:space="preserve"> </w:t>
+      </w:r>
+      <w:r>
+        <w:t>p</w:t>
+      </w:r>
+      <w:r>
+        <w:t>asamos a explicar las funciones principales e imprescindibles para realizar un test.</w:t>
+      </w:r>
+    </w:p>
+    <w:p>
+      <w:r>
+        <w:rPr>
+          <w:noProof/>
+          <w:lang w:eastAsia="es-ES"/>
+        </w:rPr>
+        <w:lastRenderedPageBreak/>
+        <w:drawing>
+          <wp:inline distT="0" distB="0" distL="0" distR="0">
+            <wp:extent cx="5295900" cy="5108102"/>
+            <wp:effectExtent l="0" t="0" r="0" b="0"/>
+            <wp:docPr id="1" name="Picture 1" descr="C:\Users\Volkoz\AppData\Local\Microsoft\Windows\INetCacheContent.Word\Interfaz telerik.png"/>
+            <wp:cNvGraphicFramePr>
+              <a:graphicFrameLocks xmlns:a="http://schemas.openxmlformats.org/drawingml/2006/main" noChangeAspect="1"/>
+            </wp:cNvGraphicFramePr>
+            <a:graphic xmlns:a="http://schemas.openxmlformats.org/drawingml/2006/main">
+              <a:graphicData uri="http://schemas.openxmlformats.org/drawingml/2006/picture">
+                <pic:pic xmlns:pic="http://schemas.openxmlformats.org/drawingml/2006/picture">
+                  <pic:nvPicPr>
+                    <pic:cNvPr id="0" name="Picture 2" descr="C:\Users\Volkoz\AppData\Local\Microsoft\Windows\INetCacheContent.Word\Interfaz telerik.png"/>
+                    <pic:cNvPicPr>
+                      <a:picLocks noChangeAspect="1" noChangeArrowheads="1"/>
+                    </pic:cNvPicPr>
+                  </pic:nvPicPr>
+                  <pic:blipFill rotWithShape="1">
+                    <a:blip r:embed="rId9">
+                      <a:extLst>
+                        <a:ext uri="{28A0092B-C50C-407E-A947-70E740481C1C}">
+                          <a14:useLocalDpi xmlns:a14="http://schemas.microsoft.com/office/drawing/2010/main" val="0"/>
+                        </a:ext>
+                      </a:extLst>
+                    </a:blip>
+                    <a:srcRect r="60170"/>
+                    <a:stretch/>
+                  </pic:blipFill>
+                  <pic:spPr bwMode="auto">
+                    <a:xfrm>
+                      <a:off x="0" y="0"/>
+                      <a:ext cx="5306943" cy="5118753"/>
+                    </a:xfrm>
+                    <a:prstGeom prst="rect">
+                      <a:avLst/>
+                    </a:prstGeom>
+                    <a:noFill/>
+                    <a:ln>
+                      <a:noFill/>
+                    </a:ln>
+                    <a:extLst>
+                      <a:ext uri="{53640926-AAD7-44D8-BBD7-CCE9431645EC}">
+                        <a14:shadowObscured xmlns:a14="http://schemas.microsoft.com/office/drawing/2010/main"/>
+                      </a:ext>
+                    </a:extLst>
+                  </pic:spPr>
+                </pic:pic>
+              </a:graphicData>
+            </a:graphic>
+          </wp:inline>
+        </w:drawing>
+      </w:r>
+    </w:p>
+    <w:p>
+      <w:pPr>
+        <w:pStyle w:val="ListParagraph"/>
+        <w:numPr>
+          <w:ilvl w:val="0"/>
+          <w:numId w:val="7"/>
+        </w:numPr>
+        <w:jc w:val="left"/>
+      </w:pPr>
+      <w:r>
+        <w:t>Con el botón Record grabará nuestros movimientos (</w:t>
+      </w:r>
+      <w:proofErr w:type="spellStart"/>
+      <w:r>
+        <w:t>clicks</w:t>
+      </w:r>
+      <w:proofErr w:type="spellEnd"/>
+      <w:r>
+        <w:t>, entrada por teclado, etc.) hasta que seleccionemos Stop.</w:t>
+      </w:r>
+    </w:p>
+    <w:p>
+      <w:pPr>
+        <w:pStyle w:val="ListParagraph"/>
+        <w:numPr>
+          <w:ilvl w:val="0"/>
+          <w:numId w:val="7"/>
+        </w:numPr>
+        <w:jc w:val="left"/>
+      </w:pPr>
+      <w:r>
+        <w:t xml:space="preserve">Con el botón </w:t>
+      </w:r>
+      <w:proofErr w:type="spellStart"/>
+      <w:r>
+        <w:t>Execute</w:t>
+      </w:r>
+      <w:proofErr w:type="spellEnd"/>
+      <w:r>
+        <w:t xml:space="preserve"> ejecutará todos los movimientos grabados previamente.</w:t>
+      </w:r>
+    </w:p>
+    <w:p>
+      <w:pPr>
+        <w:pStyle w:val="ListParagraph"/>
+        <w:numPr>
+          <w:ilvl w:val="0"/>
+          <w:numId w:val="7"/>
+        </w:numPr>
+        <w:jc w:val="left"/>
+      </w:pPr>
+      <w:r>
+        <w:t xml:space="preserve">En el apartado </w:t>
+      </w:r>
+      <w:proofErr w:type="spellStart"/>
+      <w:r>
+        <w:t>Preferred</w:t>
+      </w:r>
+      <w:proofErr w:type="spellEnd"/>
+      <w:r>
+        <w:t xml:space="preserve"> Browser nos permite elegir con qué navegador queremos abrir la web sobre la que se va a realizar el test.</w:t>
+      </w:r>
+    </w:p>
+    <w:p>
+      <w:pPr>
+        <w:pStyle w:val="ListParagraph"/>
+        <w:numPr>
+          <w:ilvl w:val="0"/>
+          <w:numId w:val="7"/>
+        </w:numPr>
+        <w:jc w:val="left"/>
+      </w:pPr>
+      <w:r>
+        <w:t xml:space="preserve">El panel Project muestra todos los </w:t>
+      </w:r>
+      <w:proofErr w:type="spellStart"/>
+      <w:r>
+        <w:t>tests</w:t>
+      </w:r>
+      <w:proofErr w:type="spellEnd"/>
+      <w:r>
+        <w:t xml:space="preserve"> que se han guardado y permite su clasificación por carpetas y categorías.</w:t>
+      </w:r>
+    </w:p>
+    <w:p>
+      <w:r>
+        <w:rPr>
+          <w:noProof/>
+          <w:lang w:eastAsia="es-ES"/>
+        </w:rPr>
+        <w:lastRenderedPageBreak/>
+        <w:drawing>
+          <wp:inline distT="0" distB="0" distL="0" distR="0">
+            <wp:extent cx="6012180" cy="3521710"/>
+            <wp:effectExtent l="0" t="0" r="7620" b="2540"/>
+            <wp:docPr id="2" name="Picture 2" descr="C:\Users\Volkoz\AppData\Local\Microsoft\Windows\INetCacheContent.Word\Interfaz telerik.png"/>
+            <wp:cNvGraphicFramePr>
+              <a:graphicFrameLocks xmlns:a="http://schemas.openxmlformats.org/drawingml/2006/main" noChangeAspect="1"/>
+            </wp:cNvGraphicFramePr>
+            <a:graphic xmlns:a="http://schemas.openxmlformats.org/drawingml/2006/main">
+              <a:graphicData uri="http://schemas.openxmlformats.org/drawingml/2006/picture">
+                <pic:pic xmlns:pic="http://schemas.openxmlformats.org/drawingml/2006/picture">
+                  <pic:nvPicPr>
+                    <pic:cNvPr id="0" name="Picture 3" descr="C:\Users\Volkoz\AppData\Local\Microsoft\Windows\INetCacheContent.Word\Interfaz telerik.png"/>
+                    <pic:cNvPicPr>
+                      <a:picLocks noChangeAspect="1" noChangeArrowheads="1"/>
+                    </pic:cNvPicPr>
+                  </pic:nvPicPr>
+                  <pic:blipFill rotWithShape="1">
+                    <a:blip r:embed="rId9">
+                      <a:extLst>
+                        <a:ext uri="{28A0092B-C50C-407E-A947-70E740481C1C}">
+                          <a14:useLocalDpi xmlns:a14="http://schemas.microsoft.com/office/drawing/2010/main" val="0"/>
+                        </a:ext>
+                      </a:extLst>
+                    </a:blip>
+                    <a:srcRect l="27520" r="6892" b="-4"/>
+                    <a:stretch/>
+                  </pic:blipFill>
+                  <pic:spPr bwMode="auto">
+                    <a:xfrm>
+                      <a:off x="0" y="0"/>
+                      <a:ext cx="6022513" cy="3527763"/>
+                    </a:xfrm>
+                    <a:prstGeom prst="rect">
+                      <a:avLst/>
+                    </a:prstGeom>
+                    <a:noFill/>
+                    <a:ln>
+                      <a:noFill/>
+                    </a:ln>
+                    <a:extLst>
+                      <a:ext uri="{53640926-AAD7-44D8-BBD7-CCE9431645EC}">
+                        <a14:shadowObscured xmlns:a14="http://schemas.microsoft.com/office/drawing/2010/main"/>
+                      </a:ext>
+                    </a:extLst>
+                  </pic:spPr>
+                </pic:pic>
+              </a:graphicData>
+            </a:graphic>
+          </wp:inline>
+        </w:drawing>
+      </w:r>
+    </w:p>
+    <w:p>
+      <w:pPr>
+        <w:pStyle w:val="ListParagraph"/>
+        <w:numPr>
+          <w:ilvl w:val="0"/>
+          <w:numId w:val="7"/>
+        </w:numPr>
+      </w:pPr>
+      <w:r>
+        <w:t xml:space="preserve">Es el panel principal de </w:t>
+      </w:r>
+      <w:proofErr w:type="spellStart"/>
+      <w:r>
+        <w:t>Telerik</w:t>
+      </w:r>
+      <w:proofErr w:type="spellEnd"/>
+      <w:r>
+        <w:t xml:space="preserve"> Test Studio. En él, se muestran todas las acciones que han sido grabadas. Por ejemplo, en este caso, se puede ver como la séptima acción ha sido introducir el texto </w:t>
+      </w:r>
+      <w:hyperlink r:id="rId10" w:history="1">
+        <w:r>
+          <w:rPr>
+            <w:rStyle w:val="Hyperlink"/>
+          </w:rPr>
+          <w:t>marcosgarcia.madrid3@hotmail.com</w:t>
+        </w:r>
+      </w:hyperlink>
+      <w:r>
+        <w:t xml:space="preserve"> en el campo de nombre ‘U06Text’ de la web. En este </w:t>
+      </w:r>
+      <w:r>
+        <w:t xml:space="preserve">panel se nos mostrarán las acciones que se han podido llevar a cabo y las que no en forma de </w:t>
+      </w:r>
+      <w:proofErr w:type="spellStart"/>
+      <w:r>
+        <w:t>ticks</w:t>
+      </w:r>
+      <w:proofErr w:type="spellEnd"/>
+      <w:r>
+        <w:t xml:space="preserve"> verdes o cruces rojas a la izquierda de cada acción. Además, podremos deseleccionar las acciones que han sido grabadas y no queremos que se lleven a cabo de forma que si deseleccionamos la acción 8 dejará de introducir el correo en el campo ‘U09Text’ y pasará directamente a la acción 9, escribir la contraseña en el campo ‘U0DPassword’. Del mismo modo, podemos cambiar las acciones haciendo </w:t>
+      </w:r>
+      <w:proofErr w:type="spellStart"/>
+      <w:r>
+        <w:t>click</w:t>
+      </w:r>
+      <w:proofErr w:type="spellEnd"/>
+      <w:r>
+        <w:t xml:space="preserve"> en el lápiz a la derecha cada una. En este ejemplo podríamos editar la acción siete para hacer que introduzca un texto distinto en el campo ‘U06Text’.</w:t>
+      </w:r>
+    </w:p>
+    <w:p>
+      <w:pPr>
+        <w:pStyle w:val="ListParagraph"/>
+        <w:numPr>
+          <w:ilvl w:val="0"/>
+          <w:numId w:val="7"/>
+        </w:numPr>
+      </w:pPr>
+      <w:r>
+        <w:t xml:space="preserve">En </w:t>
+      </w:r>
+      <w:proofErr w:type="spellStart"/>
+      <w:r>
+        <w:t>Wait</w:t>
+      </w:r>
+      <w:proofErr w:type="spellEnd"/>
+      <w:r>
+        <w:t xml:space="preserve"> </w:t>
+      </w:r>
+      <w:proofErr w:type="spellStart"/>
+      <w:r>
+        <w:t>On</w:t>
+      </w:r>
+      <w:proofErr w:type="spellEnd"/>
+      <w:r>
+        <w:t xml:space="preserve"> </w:t>
+      </w:r>
+      <w:proofErr w:type="spellStart"/>
+      <w:r>
+        <w:t>Elements</w:t>
+      </w:r>
+      <w:proofErr w:type="spellEnd"/>
+      <w:r>
+        <w:t xml:space="preserve"> podemos elegir el tiempo que queremos que el test espere entre acción y acción.</w:t>
+      </w:r>
+    </w:p>
+    <w:p>
+      <w:pPr>
+        <w:pStyle w:val="ListParagraph"/>
+        <w:numPr>
+          <w:ilvl w:val="0"/>
+          <w:numId w:val="7"/>
+        </w:numPr>
+      </w:pPr>
+      <w:r>
+        <w:t xml:space="preserve">En el panel </w:t>
+      </w:r>
+      <w:proofErr w:type="spellStart"/>
+      <w:r>
+        <w:t>Step</w:t>
+      </w:r>
+      <w:proofErr w:type="spellEnd"/>
+      <w:r>
+        <w:t xml:space="preserve"> </w:t>
+      </w:r>
+      <w:proofErr w:type="spellStart"/>
+      <w:r>
+        <w:t>Builder</w:t>
+      </w:r>
+      <w:proofErr w:type="spellEnd"/>
+      <w:r>
+        <w:t xml:space="preserve"> se pueden elegir opciones adicionales como por ejemplo hacer el test en </w:t>
+      </w:r>
+      <w:proofErr w:type="spellStart"/>
+      <w:r>
+        <w:t>loop</w:t>
+      </w:r>
+      <w:proofErr w:type="spellEnd"/>
+      <w:r>
+        <w:t xml:space="preserve"> (bucle </w:t>
+      </w:r>
+      <w:proofErr w:type="spellStart"/>
+      <w:r>
+        <w:t>for</w:t>
+      </w:r>
+      <w:proofErr w:type="spellEnd"/>
+      <w:r>
+        <w:t xml:space="preserve">) tantas veces como queramos o hacer que se salte un paso si se da una condición determinada con la opción </w:t>
+      </w:r>
+      <w:proofErr w:type="spellStart"/>
+      <w:r>
+        <w:t>if</w:t>
+      </w:r>
+      <w:proofErr w:type="spellEnd"/>
+      <w:r>
+        <w:t>…</w:t>
+      </w:r>
+      <w:proofErr w:type="spellStart"/>
+      <w:r>
+        <w:t>else</w:t>
+      </w:r>
+      <w:proofErr w:type="spellEnd"/>
+      <w:r>
+        <w:t>.</w:t>
       </w:r>
     </w:p>
     <w:p>
@@ -3090,6 +3517,47 @@
       <w:bookmarkEnd w:id="19"/>
     </w:p>
     <w:p>
+      <w:pPr>
+        <w:rPr>
+          <w:i/>
+        </w:rPr>
+      </w:pPr>
+      <w:r>
+        <w:rPr>
+          <w:i/>
+        </w:rPr>
+        <w:t xml:space="preserve">Paso por paso explicar </w:t>
+      </w:r>
+      <w:proofErr w:type="spellStart"/>
+      <w:r>
+        <w:rPr>
+          <w:i/>
+        </w:rPr>
+        <w:t>como</w:t>
+      </w:r>
+      <w:proofErr w:type="spellEnd"/>
+      <w:r>
+        <w:rPr>
+          <w:i/>
+        </w:rPr>
+        <w:t xml:space="preserve"> ha hecho </w:t>
+      </w:r>
+      <w:proofErr w:type="spellStart"/>
+      <w:r>
+        <w:rPr>
+          <w:i/>
+        </w:rPr>
+        <w:t>rober</w:t>
+      </w:r>
+      <w:proofErr w:type="spellEnd"/>
+      <w:r>
+        <w:rPr>
+          <w:i/>
+        </w:rPr>
+        <w:t xml:space="preserve"> el prototipo anal</w:t>
+      </w:r>
+    </w:p>
+    <w:p>
       <w:r>
         <w:t>Hay que incluir una descripción de la construcción del prototipo, incluyendo algún extracto de código fuente. No es necesario todo el código. Sólo algún extracto para ver cómo se ha comentado.</w:t>
       </w:r>
@@ -3106,7 +3574,85 @@
     </w:p>
     <w:p>
       <w:r>
-        <w:t>Casos de prueba establecidos y resultados de las pruebas y acciones de corrección. No es creíble que no hayan aparecido errores en los caso de prueba.</w:t>
+        <w:t>Se han realizado casos de prueba distintos en base a tres modificaciones</w:t>
+      </w:r>
+      <w:r>
+        <w:t xml:space="preserve"> sobre el caso inicial</w:t>
+      </w:r>
+      <w:r>
+        <w:t xml:space="preserve">: el navegador </w:t>
+      </w:r>
+      <w:r>
+        <w:t xml:space="preserve">sobre el que se realiza el test, la presencia o no de cookies de la </w:t>
+      </w:r>
+      <w:r>
+        <w:lastRenderedPageBreak/>
+        <w:t>web a probar almacenadas en el navegador antes del test y la modificación de los campos introducidos en el test. Los resultados han sido los siguientes.</w:t>
+      </w:r>
+    </w:p>
+    <w:p>
+      <w:pPr>
+        <w:pStyle w:val="ListParagraph"/>
+        <w:numPr>
+          <w:ilvl w:val="0"/>
+          <w:numId w:val="9"/>
+        </w:numPr>
+      </w:pPr>
+      <w:r>
+        <w:t>El caso inicial funciona perfectamente en el navegador Internet Explorer.</w:t>
+      </w:r>
+    </w:p>
+    <w:p>
+      <w:pPr>
+        <w:pStyle w:val="ListParagraph"/>
+        <w:numPr>
+          <w:ilvl w:val="0"/>
+          <w:numId w:val="9"/>
+        </w:numPr>
+      </w:pPr>
+      <w:r>
+        <w:t>Al modificar los campos introducidos (en nuestro caso hemos cambiado la dirección de correo electr</w:t>
+      </w:r>
+      <w:r>
+        <w:t>ónico y el nombre</w:t>
+      </w:r>
+      <w:r>
+        <w:t>) encontramos que funciona sin problema. Sin embargo, rechaza al encontrarse con que los campos ‘Correo electrónico’ y ‘Repita correo electrónico’ son distintos, cosa que en ningún caso es un error.</w:t>
+      </w:r>
+    </w:p>
+    <w:p>
+      <w:pPr>
+        <w:pStyle w:val="ListParagraph"/>
+        <w:numPr>
+          <w:ilvl w:val="0"/>
+          <w:numId w:val="9"/>
+        </w:numPr>
+      </w:pPr>
+      <w:r>
+        <w:t xml:space="preserve">Al realizar el test sobre otros navegadores (en concreto Chrome y Mozilla Firefox) </w:t>
+      </w:r>
+      <w:proofErr w:type="spellStart"/>
+      <w:r>
+        <w:t>Telerik</w:t>
+      </w:r>
+      <w:proofErr w:type="spellEnd"/>
+      <w:r>
+        <w:t xml:space="preserve"> Test Studio no es capaz de arrancar. Pensamos que esto se debe a que el test inicial se realizó </w:t>
+      </w:r>
+      <w:r>
+        <w:t>sobre Internet Explorer.</w:t>
+      </w:r>
+    </w:p>
+    <w:p>
+      <w:pPr>
+        <w:pStyle w:val="ListParagraph"/>
+        <w:numPr>
+          <w:ilvl w:val="0"/>
+          <w:numId w:val="9"/>
+        </w:numPr>
+      </w:pPr>
+      <w:r>
+        <w:t>También nos encontramos problemas a la hora de realizar el mismo test dos veces sobre el mismo navegador. Esto es porque el navegador ya ha guardado en forma de cookies los datos introducidos anteriormente. Para suprimir este obstáculo se ha realizado un test más largo en el que se graba la solución al problema de las cookies y en el que únicamente hay que desactivar tres acciones en caso de que se realice el test por primera vez.</w:t>
       </w:r>
     </w:p>
     <w:p>
@@ -3120,6 +3666,74 @@
       <w:bookmarkEnd w:id="21"/>
     </w:p>
     <w:p>
+      <w:pPr>
+        <w:rPr>
+          <w:i/>
+        </w:rPr>
+      </w:pPr>
+      <w:r>
+        <w:rPr>
+          <w:i/>
+        </w:rPr>
+        <w:t xml:space="preserve">Explicar paso por paso como se instala </w:t>
+      </w:r>
+      <w:proofErr w:type="spellStart"/>
+      <w:r>
+        <w:rPr>
+          <w:i/>
+        </w:rPr>
+        <w:t>Telerik</w:t>
+      </w:r>
+      <w:proofErr w:type="spellEnd"/>
+      <w:r>
+        <w:rPr>
+          <w:i/>
+        </w:rPr>
+        <w:t xml:space="preserve"> anal </w:t>
+      </w:r>
+      <w:proofErr w:type="spellStart"/>
+      <w:r>
+        <w:rPr>
+          <w:i/>
+        </w:rPr>
+        <w:t>studio</w:t>
+      </w:r>
+      <w:proofErr w:type="spellEnd"/>
+      <w:r>
+        <w:rPr>
+          <w:i/>
+        </w:rPr>
+        <w:t xml:space="preserve"> test anal </w:t>
+      </w:r>
+      <w:proofErr w:type="spellStart"/>
+      <w:r>
+        <w:rPr>
+          <w:i/>
+        </w:rPr>
+        <w:t>anal</w:t>
+      </w:r>
+      <w:proofErr w:type="spellEnd"/>
+      <w:r>
+        <w:rPr>
+          <w:i/>
+        </w:rPr>
+        <w:t xml:space="preserve"> anakllllllllllllllllllllllllllllllllllllllllllllllllllllllllllllllllllllllllllllll vaginas. </w:t>
+      </w:r>
+    </w:p>
+    <w:p>
+      <w:pPr>
+        <w:rPr>
+          <w:i/>
+        </w:rPr>
+      </w:pPr>
+      <w:r>
+        <w:rPr>
+          <w:i/>
+        </w:rPr>
+        <w:t>Para hacerlo con Facebook mirar 5.2</w:t>
+      </w:r>
+    </w:p>
+    <w:p>
       <w:r>
         <w:t>Descripción suficiente para que una persona que no ha participado en el proyecto pueda instalar el prototipo.</w:t>
       </w:r>
@@ -3133,6 +3747,20 @@
         <w:t>5.5 Manual de usuario</w:t>
       </w:r>
       <w:bookmarkEnd w:id="22"/>
+    </w:p>
+    <w:p/>
+    <w:p>
+      <w:pPr>
+        <w:rPr>
+          <w:i/>
+        </w:rPr>
+      </w:pPr>
+      <w:r>
+        <w:rPr>
+          <w:i/>
+        </w:rPr>
+        <w:t>Demostrar que el prototipo cumple los requisitos.</w:t>
+      </w:r>
     </w:p>
     <w:p>
       <w:r>
@@ -3424,7 +4052,7 @@
     <w:p>
       <w:pPr>
         <w:sectPr>
-          <w:footerReference w:type="default" r:id="rId8"/>
+          <w:footerReference w:type="default" r:id="rId11"/>
           <w:pgSz w:w="11906" w:h="16838"/>
           <w:pgMar w:top="1417" w:right="1701" w:bottom="1417" w:left="1701" w:header="708" w:footer="708" w:gutter="0"/>
           <w:cols w:space="708"/>
@@ -3444,10 +4072,10 @@
         <w:tblLook w:val="04A0" w:firstRow="1" w:lastRow="0" w:firstColumn="1" w:lastColumn="0" w:noHBand="0" w:noVBand="1"/>
       </w:tblPr>
       <w:tblGrid>
-        <w:gridCol w:w="1918"/>
-        <w:gridCol w:w="3941"/>
-        <w:gridCol w:w="3400"/>
-        <w:gridCol w:w="4725"/>
+        <w:gridCol w:w="1856"/>
+        <w:gridCol w:w="3826"/>
+        <w:gridCol w:w="3926"/>
+        <w:gridCol w:w="4376"/>
       </w:tblGrid>
       <w:tr>
         <w:trPr>
@@ -3475,13 +4103,12 @@
               <w:spacing w:after="0" w:line="240" w:lineRule="auto"/>
               <w:jc w:val="left"/>
               <w:rPr>
-                <w:rFonts w:ascii="Times New Roman" w:eastAsia="Times New Roman" w:hAnsi="Times New Roman" w:cs="Times New Roman"/>
+                <w:rFonts w:eastAsia="Times New Roman"/>
                 <w:sz w:val="24"/>
                 <w:szCs w:val="24"/>
                 <w:lang w:eastAsia="es-ES"/>
               </w:rPr>
             </w:pPr>
-            <w:bookmarkStart w:id="27" w:name="_GoBack"/>
             <w:r>
               <w:rPr>
                 <w:rFonts w:eastAsia="Times New Roman"/>
@@ -3517,7 +4144,7 @@
               <w:spacing w:after="0" w:line="240" w:lineRule="auto"/>
               <w:jc w:val="left"/>
               <w:rPr>
-                <w:rFonts w:ascii="Times New Roman" w:eastAsia="Times New Roman" w:hAnsi="Times New Roman" w:cs="Times New Roman"/>
+                <w:rFonts w:eastAsia="Times New Roman"/>
                 <w:sz w:val="24"/>
                 <w:szCs w:val="24"/>
                 <w:lang w:eastAsia="es-ES"/>
@@ -3569,7 +4196,7 @@
               <w:spacing w:after="0" w:line="240" w:lineRule="auto"/>
               <w:jc w:val="left"/>
               <w:rPr>
-                <w:rFonts w:ascii="Times New Roman" w:eastAsia="Times New Roman" w:hAnsi="Times New Roman" w:cs="Times New Roman"/>
+                <w:rFonts w:eastAsia="Times New Roman"/>
                 <w:sz w:val="24"/>
                 <w:szCs w:val="24"/>
                 <w:lang w:eastAsia="es-ES"/>
@@ -3621,7 +4248,7 @@
               <w:spacing w:after="0" w:line="240" w:lineRule="auto"/>
               <w:jc w:val="left"/>
               <w:rPr>
-                <w:rFonts w:ascii="Times New Roman" w:eastAsia="Times New Roman" w:hAnsi="Times New Roman" w:cs="Times New Roman"/>
+                <w:rFonts w:eastAsia="Times New Roman"/>
                 <w:sz w:val="24"/>
                 <w:szCs w:val="24"/>
                 <w:lang w:eastAsia="es-ES"/>
@@ -3640,7 +4267,6 @@
           </w:p>
         </w:tc>
       </w:tr>
-      <w:bookmarkEnd w:id="27"/>
       <w:tr>
         <w:trPr>
           <w:trHeight w:val="500"/>
@@ -3667,9 +4293,7 @@
               <w:spacing w:after="0" w:line="240" w:lineRule="auto"/>
               <w:jc w:val="left"/>
               <w:rPr>
-                <w:rFonts w:ascii="Times New Roman" w:eastAsia="Times New Roman" w:hAnsi="Times New Roman" w:cs="Times New Roman"/>
-                <w:sz w:val="24"/>
-                <w:szCs w:val="24"/>
+                <w:rFonts w:eastAsia="Times New Roman"/>
                 <w:lang w:eastAsia="es-ES"/>
               </w:rPr>
             </w:pPr>
@@ -3705,9 +4329,7 @@
               <w:spacing w:after="0" w:line="240" w:lineRule="auto"/>
               <w:jc w:val="left"/>
               <w:rPr>
-                <w:rFonts w:ascii="Times New Roman" w:eastAsia="Times New Roman" w:hAnsi="Times New Roman" w:cs="Times New Roman"/>
-                <w:sz w:val="24"/>
-                <w:szCs w:val="24"/>
+                <w:rFonts w:eastAsia="Times New Roman"/>
                 <w:lang w:eastAsia="es-ES"/>
               </w:rPr>
             </w:pPr>
@@ -3743,9 +4365,7 @@
               <w:spacing w:after="0" w:line="240" w:lineRule="auto"/>
               <w:jc w:val="left"/>
               <w:rPr>
-                <w:rFonts w:ascii="Times New Roman" w:eastAsia="Times New Roman" w:hAnsi="Times New Roman" w:cs="Times New Roman"/>
-                <w:sz w:val="24"/>
-                <w:szCs w:val="24"/>
+                <w:rFonts w:eastAsia="Times New Roman"/>
                 <w:lang w:eastAsia="es-ES"/>
               </w:rPr>
             </w:pPr>
@@ -3781,9 +4401,7 @@
               <w:spacing w:after="0" w:line="240" w:lineRule="auto"/>
               <w:jc w:val="left"/>
               <w:rPr>
-                <w:rFonts w:ascii="Times New Roman" w:eastAsia="Times New Roman" w:hAnsi="Times New Roman" w:cs="Times New Roman"/>
-                <w:sz w:val="24"/>
-                <w:szCs w:val="24"/>
+                <w:rFonts w:eastAsia="Times New Roman"/>
                 <w:lang w:eastAsia="es-ES"/>
               </w:rPr>
             </w:pPr>
@@ -3842,9 +4460,7 @@
               <w:spacing w:after="0" w:line="240" w:lineRule="auto"/>
               <w:jc w:val="left"/>
               <w:rPr>
-                <w:rFonts w:ascii="Times New Roman" w:eastAsia="Times New Roman" w:hAnsi="Times New Roman" w:cs="Times New Roman"/>
-                <w:sz w:val="24"/>
-                <w:szCs w:val="24"/>
+                <w:rFonts w:eastAsia="Times New Roman"/>
                 <w:lang w:eastAsia="es-ES"/>
               </w:rPr>
             </w:pPr>
@@ -4573,6 +5189,14 @@
                 <w:lang w:eastAsia="es-ES"/>
               </w:rPr>
             </w:pPr>
+            <w:r>
+              <w:rPr>
+                <w:rFonts w:eastAsia="Times New Roman"/>
+                <w:color w:val="000000"/>
+                <w:lang w:eastAsia="es-ES"/>
+              </w:rPr>
+              <w:t>Hardware y software necesario para realizar el test.</w:t>
+            </w:r>
           </w:p>
         </w:tc>
       </w:tr>
@@ -4602,9 +5226,7 @@
               <w:spacing w:after="0" w:line="240" w:lineRule="auto"/>
               <w:jc w:val="left"/>
               <w:rPr>
-                <w:rFonts w:ascii="Times New Roman" w:eastAsia="Times New Roman" w:hAnsi="Times New Roman" w:cs="Times New Roman"/>
-                <w:sz w:val="24"/>
-                <w:szCs w:val="24"/>
+                <w:rFonts w:eastAsia="Times New Roman"/>
                 <w:lang w:eastAsia="es-ES"/>
               </w:rPr>
             </w:pPr>
@@ -4640,9 +5262,7 @@
               <w:spacing w:after="0" w:line="240" w:lineRule="auto"/>
               <w:jc w:val="left"/>
               <w:rPr>
-                <w:rFonts w:ascii="Times New Roman" w:eastAsia="Times New Roman" w:hAnsi="Times New Roman" w:cs="Times New Roman"/>
-                <w:sz w:val="24"/>
-                <w:szCs w:val="24"/>
+                <w:rFonts w:eastAsia="Times New Roman"/>
                 <w:lang w:eastAsia="es-ES"/>
               </w:rPr>
             </w:pPr>
@@ -4678,9 +5298,7 @@
               <w:spacing w:after="0" w:line="240" w:lineRule="auto"/>
               <w:jc w:val="left"/>
               <w:rPr>
-                <w:rFonts w:ascii="Times New Roman" w:eastAsia="Times New Roman" w:hAnsi="Times New Roman" w:cs="Times New Roman"/>
-                <w:sz w:val="24"/>
-                <w:szCs w:val="24"/>
+                <w:rFonts w:eastAsia="Times New Roman"/>
                 <w:lang w:eastAsia="es-ES"/>
               </w:rPr>
             </w:pPr>
@@ -4716,9 +5334,7 @@
               <w:spacing w:after="0" w:line="240" w:lineRule="auto"/>
               <w:jc w:val="left"/>
               <w:rPr>
-                <w:rFonts w:ascii="Times New Roman" w:eastAsia="Times New Roman" w:hAnsi="Times New Roman" w:cs="Times New Roman"/>
-                <w:sz w:val="24"/>
-                <w:szCs w:val="24"/>
+                <w:rFonts w:eastAsia="Times New Roman"/>
                 <w:lang w:eastAsia="es-ES"/>
               </w:rPr>
             </w:pPr>
@@ -4777,9 +5393,7 @@
               <w:spacing w:after="0" w:line="240" w:lineRule="auto"/>
               <w:jc w:val="left"/>
               <w:rPr>
-                <w:rFonts w:ascii="Times New Roman" w:eastAsia="Times New Roman" w:hAnsi="Times New Roman" w:cs="Times New Roman"/>
-                <w:sz w:val="24"/>
-                <w:szCs w:val="24"/>
+                <w:rFonts w:eastAsia="Times New Roman"/>
                 <w:lang w:eastAsia="es-ES"/>
               </w:rPr>
             </w:pPr>
@@ -4789,6 +5403,7 @@
                 <w:color w:val="000000"/>
                 <w:lang w:eastAsia="es-ES"/>
               </w:rPr>
+              <w:lastRenderedPageBreak/>
               <w:t>4: Tiempo de uso</w:t>
             </w:r>
           </w:p>
@@ -4815,12 +5430,17 @@
               <w:spacing w:after="0" w:line="240" w:lineRule="auto"/>
               <w:jc w:val="left"/>
               <w:rPr>
-                <w:rFonts w:ascii="Times New Roman" w:eastAsia="Times New Roman" w:hAnsi="Times New Roman" w:cs="Times New Roman"/>
-                <w:sz w:val="24"/>
-                <w:szCs w:val="24"/>
+                <w:rFonts w:eastAsia="Times New Roman"/>
                 <w:lang w:eastAsia="es-ES"/>
               </w:rPr>
             </w:pPr>
+            <w:r>
+              <w:rPr>
+                <w:rFonts w:eastAsia="Times New Roman"/>
+                <w:lang w:eastAsia="es-ES"/>
+              </w:rPr>
+              <w:t>7 segundos</w:t>
+            </w:r>
           </w:p>
         </w:tc>
         <w:tc>
@@ -4845,12 +5465,17 @@
               <w:spacing w:after="0" w:line="240" w:lineRule="auto"/>
               <w:jc w:val="left"/>
               <w:rPr>
-                <w:rFonts w:ascii="Times New Roman" w:eastAsia="Times New Roman" w:hAnsi="Times New Roman" w:cs="Times New Roman"/>
-                <w:sz w:val="20"/>
-                <w:szCs w:val="20"/>
+                <w:rFonts w:eastAsia="Times New Roman"/>
                 <w:lang w:eastAsia="es-ES"/>
               </w:rPr>
             </w:pPr>
+            <w:r>
+              <w:rPr>
+                <w:rFonts w:eastAsia="Times New Roman"/>
+                <w:lang w:eastAsia="es-ES"/>
+              </w:rPr>
+              <w:t>9 segundos</w:t>
+            </w:r>
           </w:p>
         </w:tc>
         <w:tc>
@@ -4875,9 +5500,7 @@
               <w:spacing w:after="0" w:line="240" w:lineRule="auto"/>
               <w:jc w:val="left"/>
               <w:rPr>
-                <w:rFonts w:ascii="Times New Roman" w:eastAsia="Times New Roman" w:hAnsi="Times New Roman" w:cs="Times New Roman"/>
-                <w:sz w:val="24"/>
-                <w:szCs w:val="24"/>
+                <w:rFonts w:eastAsia="Times New Roman"/>
                 <w:lang w:eastAsia="es-ES"/>
               </w:rPr>
             </w:pPr>
@@ -4918,9 +5541,7 @@
               <w:spacing w:after="0" w:line="240" w:lineRule="auto"/>
               <w:jc w:val="left"/>
               <w:rPr>
-                <w:rFonts w:ascii="Times New Roman" w:eastAsia="Times New Roman" w:hAnsi="Times New Roman" w:cs="Times New Roman"/>
-                <w:sz w:val="24"/>
-                <w:szCs w:val="24"/>
+                <w:rFonts w:eastAsia="Times New Roman"/>
                 <w:lang w:eastAsia="es-ES"/>
               </w:rPr>
             </w:pPr>
@@ -4930,7 +5551,6 @@
                 <w:color w:val="000000"/>
                 <w:lang w:eastAsia="es-ES"/>
               </w:rPr>
-              <w:lastRenderedPageBreak/>
               <w:t>5: Facilidad de uso</w:t>
             </w:r>
           </w:p>
@@ -4957,9 +5577,7 @@
               <w:spacing w:after="0" w:line="240" w:lineRule="auto"/>
               <w:jc w:val="left"/>
               <w:rPr>
-                <w:rFonts w:ascii="Times New Roman" w:eastAsia="Times New Roman" w:hAnsi="Times New Roman" w:cs="Times New Roman"/>
-                <w:sz w:val="24"/>
-                <w:szCs w:val="24"/>
+                <w:rFonts w:eastAsia="Times New Roman"/>
                 <w:lang w:eastAsia="es-ES"/>
               </w:rPr>
             </w:pPr>
@@ -4995,9 +5613,7 @@
               <w:spacing w:after="0" w:line="240" w:lineRule="auto"/>
               <w:jc w:val="left"/>
               <w:rPr>
-                <w:rFonts w:ascii="Times New Roman" w:eastAsia="Times New Roman" w:hAnsi="Times New Roman" w:cs="Times New Roman"/>
-                <w:sz w:val="24"/>
-                <w:szCs w:val="24"/>
+                <w:rFonts w:eastAsia="Times New Roman"/>
                 <w:lang w:eastAsia="es-ES"/>
               </w:rPr>
             </w:pPr>
@@ -5033,9 +5649,7 @@
               <w:spacing w:after="0" w:line="240" w:lineRule="auto"/>
               <w:jc w:val="left"/>
               <w:rPr>
-                <w:rFonts w:ascii="Times New Roman" w:eastAsia="Times New Roman" w:hAnsi="Times New Roman" w:cs="Times New Roman"/>
-                <w:sz w:val="24"/>
-                <w:szCs w:val="24"/>
+                <w:rFonts w:eastAsia="Times New Roman"/>
                 <w:lang w:eastAsia="es-ES"/>
               </w:rPr>
             </w:pPr>
@@ -5076,9 +5690,7 @@
               <w:spacing w:after="0" w:line="240" w:lineRule="auto"/>
               <w:jc w:val="left"/>
               <w:rPr>
-                <w:rFonts w:ascii="Times New Roman" w:eastAsia="Times New Roman" w:hAnsi="Times New Roman" w:cs="Times New Roman"/>
-                <w:sz w:val="24"/>
-                <w:szCs w:val="24"/>
+                <w:rFonts w:eastAsia="Times New Roman"/>
                 <w:lang w:eastAsia="es-ES"/>
               </w:rPr>
             </w:pPr>
@@ -5114,12 +5726,17 @@
               <w:spacing w:after="0" w:line="240" w:lineRule="auto"/>
               <w:jc w:val="left"/>
               <w:rPr>
-                <w:rFonts w:ascii="Times New Roman" w:eastAsia="Times New Roman" w:hAnsi="Times New Roman" w:cs="Times New Roman"/>
-                <w:sz w:val="24"/>
-                <w:szCs w:val="24"/>
+                <w:rFonts w:eastAsia="Times New Roman"/>
                 <w:lang w:eastAsia="es-ES"/>
               </w:rPr>
             </w:pPr>
+            <w:r>
+              <w:rPr>
+                <w:rFonts w:eastAsia="Times New Roman"/>
+                <w:lang w:eastAsia="es-ES"/>
+              </w:rPr>
+              <w:t>A elegir.</w:t>
+            </w:r>
           </w:p>
         </w:tc>
         <w:tc>
@@ -5144,12 +5761,17 @@
               <w:spacing w:after="0" w:line="240" w:lineRule="auto"/>
               <w:jc w:val="left"/>
               <w:rPr>
-                <w:rFonts w:ascii="Times New Roman" w:eastAsia="Times New Roman" w:hAnsi="Times New Roman" w:cs="Times New Roman"/>
-                <w:sz w:val="20"/>
-                <w:szCs w:val="20"/>
+                <w:rFonts w:eastAsia="Times New Roman"/>
                 <w:lang w:eastAsia="es-ES"/>
               </w:rPr>
             </w:pPr>
+            <w:r>
+              <w:rPr>
+                <w:rFonts w:eastAsia="Times New Roman"/>
+                <w:lang w:eastAsia="es-ES"/>
+              </w:rPr>
+              <w:t>A elegir.</w:t>
+            </w:r>
           </w:p>
         </w:tc>
         <w:tc>
@@ -5174,12 +5796,17 @@
               <w:spacing w:after="0" w:line="240" w:lineRule="auto"/>
               <w:jc w:val="left"/>
               <w:rPr>
-                <w:rFonts w:ascii="Times New Roman" w:eastAsia="Times New Roman" w:hAnsi="Times New Roman" w:cs="Times New Roman"/>
-                <w:sz w:val="20"/>
-                <w:szCs w:val="20"/>
+                <w:rFonts w:eastAsia="Times New Roman"/>
                 <w:lang w:eastAsia="es-ES"/>
               </w:rPr>
             </w:pPr>
+            <w:r>
+              <w:rPr>
+                <w:rFonts w:eastAsia="Times New Roman"/>
+                <w:lang w:eastAsia="es-ES"/>
+              </w:rPr>
+              <w:t>Número de veces que se lleva a cabo el test.</w:t>
+            </w:r>
           </w:p>
         </w:tc>
       </w:tr>
@@ -5209,9 +5836,7 @@
               <w:spacing w:after="0" w:line="240" w:lineRule="auto"/>
               <w:jc w:val="left"/>
               <w:rPr>
-                <w:rFonts w:ascii="Times New Roman" w:eastAsia="Times New Roman" w:hAnsi="Times New Roman" w:cs="Times New Roman"/>
-                <w:sz w:val="24"/>
-                <w:szCs w:val="24"/>
+                <w:rFonts w:eastAsia="Times New Roman"/>
                 <w:lang w:eastAsia="es-ES"/>
               </w:rPr>
             </w:pPr>
@@ -5247,12 +5872,17 @@
               <w:spacing w:after="0" w:line="240" w:lineRule="auto"/>
               <w:jc w:val="left"/>
               <w:rPr>
-                <w:rFonts w:ascii="Times New Roman" w:eastAsia="Times New Roman" w:hAnsi="Times New Roman" w:cs="Times New Roman"/>
-                <w:sz w:val="24"/>
-                <w:szCs w:val="24"/>
+                <w:rFonts w:eastAsia="Times New Roman"/>
                 <w:lang w:eastAsia="es-ES"/>
               </w:rPr>
             </w:pPr>
+            <w:r>
+              <w:rPr>
+                <w:rFonts w:eastAsia="Times New Roman"/>
+                <w:lang w:eastAsia="es-ES"/>
+              </w:rPr>
+              <w:t>Gráfica, muestra la web.</w:t>
+            </w:r>
           </w:p>
         </w:tc>
         <w:tc>
@@ -5277,12 +5907,17 @@
               <w:spacing w:after="0" w:line="240" w:lineRule="auto"/>
               <w:jc w:val="left"/>
               <w:rPr>
-                <w:rFonts w:ascii="Times New Roman" w:eastAsia="Times New Roman" w:hAnsi="Times New Roman" w:cs="Times New Roman"/>
-                <w:sz w:val="20"/>
-                <w:szCs w:val="20"/>
+                <w:rFonts w:eastAsia="Times New Roman"/>
                 <w:lang w:eastAsia="es-ES"/>
               </w:rPr>
             </w:pPr>
+            <w:r>
+              <w:rPr>
+                <w:rFonts w:eastAsia="Times New Roman"/>
+                <w:lang w:eastAsia="es-ES"/>
+              </w:rPr>
+              <w:t>Gráfica, muestra la web.</w:t>
+            </w:r>
           </w:p>
         </w:tc>
         <w:tc>
@@ -5307,12 +5942,17 @@
               <w:spacing w:after="0" w:line="240" w:lineRule="auto"/>
               <w:jc w:val="left"/>
               <w:rPr>
-                <w:rFonts w:ascii="Times New Roman" w:eastAsia="Times New Roman" w:hAnsi="Times New Roman" w:cs="Times New Roman"/>
-                <w:sz w:val="20"/>
-                <w:szCs w:val="20"/>
+                <w:rFonts w:eastAsia="Times New Roman"/>
                 <w:lang w:eastAsia="es-ES"/>
               </w:rPr>
             </w:pPr>
+            <w:r>
+              <w:rPr>
+                <w:rFonts w:eastAsia="Times New Roman"/>
+                <w:lang w:eastAsia="es-ES"/>
+              </w:rPr>
+              <w:t>Forma en la que el prototipo muestra los resultados.</w:t>
+            </w:r>
           </w:p>
         </w:tc>
       </w:tr>
@@ -5342,9 +5982,7 @@
               <w:spacing w:after="0" w:line="240" w:lineRule="auto"/>
               <w:jc w:val="left"/>
               <w:rPr>
-                <w:rFonts w:ascii="Times New Roman" w:eastAsia="Times New Roman" w:hAnsi="Times New Roman" w:cs="Times New Roman"/>
-                <w:sz w:val="24"/>
-                <w:szCs w:val="24"/>
+                <w:rFonts w:eastAsia="Times New Roman"/>
                 <w:lang w:eastAsia="es-ES"/>
               </w:rPr>
             </w:pPr>
@@ -5355,6 +5993,137 @@
                 <w:lang w:eastAsia="es-ES"/>
               </w:rPr>
               <w:t>10: Problemas durante el desarrollo</w:t>
+            </w:r>
+          </w:p>
+        </w:tc>
+        <w:tc>
+          <w:tcPr>
+            <w:tcW w:w="0" w:type="auto"/>
+            <w:tcBorders>
+              <w:top w:val="single" w:sz="8" w:space="0" w:color="000000"/>
+              <w:left w:val="single" w:sz="8" w:space="0" w:color="000000"/>
+              <w:bottom w:val="single" w:sz="8" w:space="0" w:color="000000"/>
+              <w:right w:val="single" w:sz="8" w:space="0" w:color="000000"/>
+            </w:tcBorders>
+            <w:tcMar>
+              <w:top w:w="100" w:type="dxa"/>
+              <w:left w:w="100" w:type="dxa"/>
+              <w:bottom w:w="100" w:type="dxa"/>
+              <w:right w:w="100" w:type="dxa"/>
+            </w:tcMar>
+            <w:hideMark/>
+          </w:tcPr>
+          <w:p>
+            <w:pPr>
+              <w:pStyle w:val="ListParagraph"/>
+              <w:numPr>
+                <w:ilvl w:val="0"/>
+                <w:numId w:val="11"/>
+              </w:numPr>
+              <w:spacing w:after="0" w:line="240" w:lineRule="auto"/>
+              <w:jc w:val="left"/>
+              <w:rPr>
+                <w:rFonts w:eastAsia="Times New Roman"/>
+                <w:lang w:eastAsia="es-ES"/>
+              </w:rPr>
+            </w:pPr>
+            <w:r>
+              <w:rPr>
+                <w:rFonts w:eastAsia="Times New Roman"/>
+                <w:lang w:eastAsia="es-ES"/>
+              </w:rPr>
+              <w:t>Dificultad con el código a la hora de hacer lo que se espera de él</w:t>
+            </w:r>
+          </w:p>
+          <w:p>
+            <w:pPr>
+              <w:pStyle w:val="ListParagraph"/>
+              <w:numPr>
+                <w:ilvl w:val="0"/>
+                <w:numId w:val="11"/>
+              </w:numPr>
+              <w:spacing w:after="0" w:line="240" w:lineRule="auto"/>
+              <w:jc w:val="left"/>
+              <w:rPr>
+                <w:rFonts w:eastAsia="Times New Roman"/>
+                <w:lang w:eastAsia="es-ES"/>
+              </w:rPr>
+            </w:pPr>
+            <w:r>
+              <w:rPr>
+                <w:rFonts w:eastAsia="Times New Roman"/>
+                <w:lang w:eastAsia="es-ES"/>
+              </w:rPr>
+              <w:t>Problemas de conexión inicial al navegador con Chrome driver</w:t>
+            </w:r>
+          </w:p>
+        </w:tc>
+        <w:tc>
+          <w:tcPr>
+            <w:tcW w:w="0" w:type="auto"/>
+            <w:tcBorders>
+              <w:top w:val="single" w:sz="8" w:space="0" w:color="000000"/>
+              <w:left w:val="single" w:sz="8" w:space="0" w:color="000000"/>
+              <w:bottom w:val="single" w:sz="8" w:space="0" w:color="000000"/>
+              <w:right w:val="single" w:sz="8" w:space="0" w:color="000000"/>
+            </w:tcBorders>
+            <w:tcMar>
+              <w:top w:w="100" w:type="dxa"/>
+              <w:left w:w="100" w:type="dxa"/>
+              <w:bottom w:w="100" w:type="dxa"/>
+              <w:right w:w="100" w:type="dxa"/>
+            </w:tcMar>
+            <w:hideMark/>
+          </w:tcPr>
+          <w:p>
+            <w:pPr>
+              <w:pStyle w:val="ListParagraph"/>
+              <w:numPr>
+                <w:ilvl w:val="0"/>
+                <w:numId w:val="10"/>
+              </w:numPr>
+              <w:spacing w:after="0" w:line="240" w:lineRule="auto"/>
+              <w:jc w:val="left"/>
+              <w:rPr>
+                <w:rFonts w:eastAsia="Times New Roman"/>
+                <w:lang w:eastAsia="es-ES"/>
+              </w:rPr>
+            </w:pPr>
+            <w:r>
+              <w:rPr>
+                <w:rFonts w:eastAsia="Times New Roman"/>
+                <w:lang w:eastAsia="es-ES"/>
+              </w:rPr>
+              <w:t>Cookies en los navegadores</w:t>
+            </w:r>
+          </w:p>
+          <w:p>
+            <w:pPr>
+              <w:pStyle w:val="ListParagraph"/>
+              <w:numPr>
+                <w:ilvl w:val="0"/>
+                <w:numId w:val="10"/>
+              </w:numPr>
+              <w:spacing w:after="0" w:line="240" w:lineRule="auto"/>
+              <w:jc w:val="left"/>
+              <w:rPr>
+                <w:rFonts w:eastAsia="Times New Roman"/>
+                <w:lang w:eastAsia="es-ES"/>
+              </w:rPr>
+            </w:pPr>
+            <w:r>
+              <w:rPr>
+                <w:rFonts w:eastAsia="Times New Roman"/>
+                <w:lang w:eastAsia="es-ES"/>
+              </w:rPr>
+              <w:t>Problemas de compatibilidad al realizar un test</w:t>
+            </w:r>
+            <w:r>
+              <w:rPr>
+                <w:rFonts w:eastAsia="Times New Roman"/>
+                <w:lang w:eastAsia="es-ES"/>
+              </w:rPr>
+              <w:t xml:space="preserve"> creado en un navegador en otro</w:t>
             </w:r>
           </w:p>
         </w:tc>
@@ -5380,72 +6149,33 @@
               <w:spacing w:after="0" w:line="240" w:lineRule="auto"/>
               <w:jc w:val="left"/>
               <w:rPr>
-                <w:rFonts w:ascii="Times New Roman" w:eastAsia="Times New Roman" w:hAnsi="Times New Roman" w:cs="Times New Roman"/>
-                <w:sz w:val="24"/>
-                <w:szCs w:val="24"/>
+                <w:rFonts w:eastAsia="Times New Roman"/>
                 <w:lang w:eastAsia="es-ES"/>
               </w:rPr>
             </w:pPr>
-          </w:p>
-        </w:tc>
-        <w:tc>
-          <w:tcPr>
-            <w:tcW w:w="0" w:type="auto"/>
-            <w:tcBorders>
-              <w:top w:val="single" w:sz="8" w:space="0" w:color="000000"/>
-              <w:left w:val="single" w:sz="8" w:space="0" w:color="000000"/>
-              <w:bottom w:val="single" w:sz="8" w:space="0" w:color="000000"/>
-              <w:right w:val="single" w:sz="8" w:space="0" w:color="000000"/>
-            </w:tcBorders>
-            <w:tcMar>
-              <w:top w:w="100" w:type="dxa"/>
-              <w:left w:w="100" w:type="dxa"/>
-              <w:bottom w:w="100" w:type="dxa"/>
-              <w:right w:w="100" w:type="dxa"/>
-            </w:tcMar>
-            <w:hideMark/>
-          </w:tcPr>
-          <w:p>
-            <w:pPr>
-              <w:spacing w:after="0" w:line="240" w:lineRule="auto"/>
-              <w:jc w:val="left"/>
-              <w:rPr>
-                <w:rFonts w:ascii="Times New Roman" w:eastAsia="Times New Roman" w:hAnsi="Times New Roman" w:cs="Times New Roman"/>
-                <w:sz w:val="20"/>
-                <w:szCs w:val="20"/>
-                <w:lang w:eastAsia="es-ES"/>
-              </w:rPr>
-            </w:pPr>
-          </w:p>
-        </w:tc>
-        <w:tc>
-          <w:tcPr>
-            <w:tcW w:w="0" w:type="auto"/>
-            <w:tcBorders>
-              <w:top w:val="single" w:sz="8" w:space="0" w:color="000000"/>
-              <w:left w:val="single" w:sz="8" w:space="0" w:color="000000"/>
-              <w:bottom w:val="single" w:sz="8" w:space="0" w:color="000000"/>
-              <w:right w:val="single" w:sz="8" w:space="0" w:color="000000"/>
-            </w:tcBorders>
-            <w:tcMar>
-              <w:top w:w="100" w:type="dxa"/>
-              <w:left w:w="100" w:type="dxa"/>
-              <w:bottom w:w="100" w:type="dxa"/>
-              <w:right w:w="100" w:type="dxa"/>
-            </w:tcMar>
-            <w:hideMark/>
-          </w:tcPr>
-          <w:p>
-            <w:pPr>
-              <w:spacing w:after="0" w:line="240" w:lineRule="auto"/>
-              <w:jc w:val="left"/>
-              <w:rPr>
-                <w:rFonts w:ascii="Times New Roman" w:eastAsia="Times New Roman" w:hAnsi="Times New Roman" w:cs="Times New Roman"/>
-                <w:sz w:val="20"/>
-                <w:szCs w:val="20"/>
-                <w:lang w:eastAsia="es-ES"/>
-              </w:rPr>
-            </w:pPr>
+            <w:r>
+              <w:rPr>
+                <w:rFonts w:eastAsia="Times New Roman"/>
+                <w:lang w:eastAsia="es-ES"/>
+              </w:rPr>
+              <w:t xml:space="preserve">Dificultades encontradas durante el desarrollo del </w:t>
+            </w:r>
+            <w:proofErr w:type="spellStart"/>
+            <w:r>
+              <w:rPr>
+                <w:rFonts w:eastAsia="Times New Roman"/>
+                <w:lang w:eastAsia="es-ES"/>
+              </w:rPr>
+              <w:t>protorio</w:t>
+            </w:r>
+            <w:proofErr w:type="spellEnd"/>
+            <w:r>
+              <w:rPr>
+                <w:rFonts w:eastAsia="Times New Roman"/>
+                <w:lang w:eastAsia="es-ES"/>
+              </w:rPr>
+              <w:t>.</w:t>
+            </w:r>
           </w:p>
         </w:tc>
       </w:tr>
@@ -5475,9 +6205,7 @@
               <w:spacing w:after="0" w:line="240" w:lineRule="auto"/>
               <w:jc w:val="left"/>
               <w:rPr>
-                <w:rFonts w:ascii="Times New Roman" w:eastAsia="Times New Roman" w:hAnsi="Times New Roman" w:cs="Times New Roman"/>
-                <w:sz w:val="24"/>
-                <w:szCs w:val="24"/>
+                <w:rFonts w:eastAsia="Times New Roman"/>
                 <w:lang w:eastAsia="es-ES"/>
               </w:rPr>
             </w:pPr>
@@ -5513,9 +6241,7 @@
               <w:spacing w:after="0" w:line="240" w:lineRule="auto"/>
               <w:jc w:val="left"/>
               <w:rPr>
-                <w:rFonts w:ascii="Times New Roman" w:eastAsia="Times New Roman" w:hAnsi="Times New Roman" w:cs="Times New Roman"/>
-                <w:sz w:val="24"/>
-                <w:szCs w:val="24"/>
+                <w:rFonts w:eastAsia="Times New Roman"/>
                 <w:lang w:eastAsia="es-ES"/>
               </w:rPr>
             </w:pPr>
@@ -5551,9 +6277,7 @@
               <w:spacing w:after="0" w:line="240" w:lineRule="auto"/>
               <w:jc w:val="left"/>
               <w:rPr>
-                <w:rFonts w:ascii="Times New Roman" w:eastAsia="Times New Roman" w:hAnsi="Times New Roman" w:cs="Times New Roman"/>
-                <w:sz w:val="24"/>
-                <w:szCs w:val="24"/>
+                <w:rFonts w:eastAsia="Times New Roman"/>
                 <w:lang w:eastAsia="es-ES"/>
               </w:rPr>
             </w:pPr>
@@ -5589,9 +6313,7 @@
               <w:spacing w:after="0" w:line="240" w:lineRule="auto"/>
               <w:jc w:val="left"/>
               <w:rPr>
-                <w:rFonts w:ascii="Times New Roman" w:eastAsia="Times New Roman" w:hAnsi="Times New Roman" w:cs="Times New Roman"/>
-                <w:sz w:val="24"/>
-                <w:szCs w:val="24"/>
+                <w:rFonts w:eastAsia="Times New Roman"/>
                 <w:lang w:eastAsia="es-ES"/>
               </w:rPr>
             </w:pPr>
@@ -5641,7 +6363,7 @@
       <w:pPr>
         <w:pStyle w:val="Heading1"/>
       </w:pPr>
-      <w:bookmarkStart w:id="28" w:name="_Toc448254571"/>
+      <w:bookmarkStart w:id="27" w:name="_Toc448254571"/>
       <w:r>
         <w:lastRenderedPageBreak/>
         <w:t>8</w:t>
@@ -5652,115 +6374,174 @@
       <w:r>
         <w:t>Conclusiones</w:t>
       </w:r>
+      <w:bookmarkEnd w:id="27"/>
+    </w:p>
+    <w:p>
+      <w:r>
+        <w:t xml:space="preserve">El </w:t>
+      </w:r>
+      <w:proofErr w:type="spellStart"/>
+      <w:r>
+        <w:t>functional</w:t>
+      </w:r>
+      <w:proofErr w:type="spellEnd"/>
+      <w:r>
+        <w:t xml:space="preserve"> </w:t>
+      </w:r>
+      <w:proofErr w:type="spellStart"/>
+      <w:r>
+        <w:t>testing</w:t>
+      </w:r>
+      <w:proofErr w:type="spellEnd"/>
+      <w:r>
+        <w:t xml:space="preserve"> es completamente imprescindible para el lanzamiento de sitios web. No se puede concebir una página web en la que la mitad de los botones no funcionan, hay campos que no se pueden rellenar o permiten al usuario rellenarlos con información incorrecta o con enlaces rotos que llevan a donde no corresponde. </w:t>
+      </w:r>
+    </w:p>
+    <w:p>
+      <w:r>
+        <w:t xml:space="preserve">Es por esto que es fundamental comprobar que la web funciona tal y como se espera de ella antes de lanzarla al usuario y una forma de hacerlo es mediante las herramientas expuestas en este documento. </w:t>
+      </w:r>
+      <w:proofErr w:type="spellStart"/>
+      <w:r>
+        <w:t>Telerik</w:t>
+      </w:r>
+      <w:proofErr w:type="spellEnd"/>
+      <w:r>
+        <w:t xml:space="preserve"> Test Studio y </w:t>
+      </w:r>
+      <w:proofErr w:type="spellStart"/>
+      <w:r>
+        <w:t>Selenium</w:t>
+      </w:r>
+      <w:proofErr w:type="spellEnd"/>
+      <w:r>
+        <w:t xml:space="preserve"> ofrecen formas muy distintas de hacer estas comprobaciones. El primero, mediante una interfaz muy visual y el segundo mediante el uso de Python. Si bien es cierto que </w:t>
+      </w:r>
+      <w:proofErr w:type="spellStart"/>
+      <w:r>
+        <w:t>Telerik</w:t>
+      </w:r>
+      <w:proofErr w:type="spellEnd"/>
+      <w:r>
+        <w:t xml:space="preserve"> es más intuitivo y requiere menos conocimientos de programación e informática en general, con </w:t>
+      </w:r>
+      <w:proofErr w:type="spellStart"/>
+      <w:r>
+        <w:t>Selenium</w:t>
+      </w:r>
+      <w:proofErr w:type="spellEnd"/>
+      <w:r>
+        <w:t xml:space="preserve"> podremos afinar mucho más el objetivo de nuestros </w:t>
+      </w:r>
+      <w:proofErr w:type="spellStart"/>
+      <w:r>
+        <w:t>tests</w:t>
+      </w:r>
+      <w:proofErr w:type="spellEnd"/>
+      <w:r>
+        <w:t>.</w:t>
+      </w:r>
+      <w:r>
+        <w:t xml:space="preserve"> Si tuviéramos que recomendar estas dos herramientas, propondríamos </w:t>
+      </w:r>
+      <w:proofErr w:type="spellStart"/>
+      <w:r>
+        <w:t>Telerik</w:t>
+      </w:r>
+      <w:proofErr w:type="spellEnd"/>
+      <w:r>
+        <w:t xml:space="preserve"> a un usuario que vaya a realizar test básicos y muy superficiales, y </w:t>
+      </w:r>
+      <w:proofErr w:type="spellStart"/>
+      <w:r>
+        <w:t>Selenium</w:t>
+      </w:r>
+      <w:proofErr w:type="spellEnd"/>
+      <w:r>
+        <w:t xml:space="preserve"> a aplicaciones que requieran test profundos y complejos.</w:t>
+      </w:r>
+    </w:p>
+    <w:p>
+      <w:r>
+        <w:t xml:space="preserve">El desarrollo del prototipo sigue en la línea de lo expuesto anteriormente. A la hora de instalar los programas necesarios </w:t>
+      </w:r>
+      <w:proofErr w:type="spellStart"/>
+      <w:r>
+        <w:t>Telerik</w:t>
+      </w:r>
+      <w:proofErr w:type="spellEnd"/>
+      <w:r>
+        <w:t xml:space="preserve"> es mucho más sencillo: un </w:t>
+      </w:r>
+      <w:proofErr w:type="spellStart"/>
+      <w:r>
+        <w:t>setup</w:t>
+      </w:r>
+      <w:proofErr w:type="spellEnd"/>
+      <w:r>
+        <w:t xml:space="preserve"> .</w:t>
+      </w:r>
+      <w:proofErr w:type="spellStart"/>
+      <w:r>
+        <w:t>exe</w:t>
+      </w:r>
+      <w:proofErr w:type="spellEnd"/>
+      <w:r>
+        <w:t xml:space="preserve"> que se ejecuta e instala el software. Para utilizar </w:t>
+      </w:r>
+      <w:proofErr w:type="spellStart"/>
+      <w:r>
+        <w:t>Selenium</w:t>
+      </w:r>
+      <w:proofErr w:type="spellEnd"/>
+      <w:r>
+        <w:t xml:space="preserve"> tendremos que elegir entre distintos compiladores (en nuestro caso Sublime), cada uno con sus ventajas, inconvenientes y dificultades en la instalación. Como era previsible, el desarrollo en </w:t>
+      </w:r>
+      <w:proofErr w:type="spellStart"/>
+      <w:r>
+        <w:t>Selenium</w:t>
+      </w:r>
+      <w:proofErr w:type="spellEnd"/>
+      <w:r>
+        <w:t xml:space="preserve"> es más pesado pues requiere de conocimientos de codificación y un largo proceso de trial and error hasta conseguir que el prototipo realice la secuencia deseada de acciones. El desarrollo utilizando </w:t>
+      </w:r>
+      <w:proofErr w:type="spellStart"/>
+      <w:r>
+        <w:t>Telerik</w:t>
+      </w:r>
+      <w:proofErr w:type="spellEnd"/>
+      <w:r>
+        <w:t xml:space="preserve"> es notablemente más sencillo e intuitivo: aunque sea la primera vez que utilizas el programa no hay mayor problema a la hora de indicar lo que quieres que haga y hacer las modificaciones necesarias para </w:t>
+      </w:r>
+      <w:r>
+        <w:t xml:space="preserve">que el resultado sea satisfactorio. Sin embargo y como ya se ha mencionado, es bastante más complicado e incluso imposible realizar </w:t>
+      </w:r>
+      <w:proofErr w:type="spellStart"/>
+      <w:r>
+        <w:t>tests</w:t>
+      </w:r>
+      <w:proofErr w:type="spellEnd"/>
+      <w:r>
+        <w:t xml:space="preserve"> complejos con </w:t>
+      </w:r>
+      <w:proofErr w:type="spellStart"/>
+      <w:r>
+        <w:t>Telerik</w:t>
+      </w:r>
+      <w:proofErr w:type="spellEnd"/>
+      <w:r>
+        <w:t xml:space="preserve">, cosa que </w:t>
+      </w:r>
+      <w:proofErr w:type="spellStart"/>
+      <w:r>
+        <w:t>Selenium</w:t>
+      </w:r>
+      <w:proofErr w:type="spellEnd"/>
+      <w:r>
+        <w:t xml:space="preserve"> si permitiría una vez se tienen los conocimientos necesarios.</w:t>
+      </w:r>
+      <w:bookmarkStart w:id="28" w:name="_GoBack"/>
       <w:bookmarkEnd w:id="28"/>
-    </w:p>
-    <w:p>
-      <w:r>
-        <w:t>A partir de la información incluida en el apartado 7 y de la experiencia al realizar el trabajo, el grupo debe estar en condiciones de manifestar su opinión sobre la implementación del sistema utilizando ambas tecnologías, y debe plasmarla en este apartado, indicando las ventajas e inconvenientes más relevantes de utilizar una u otra tecnología para implementar el sistema.</w:t>
-      </w:r>
-    </w:p>
-    <w:p>
-      <w:r>
-        <w:t xml:space="preserve">El </w:t>
-      </w:r>
-      <w:proofErr w:type="spellStart"/>
-      <w:r>
-        <w:t>functional</w:t>
-      </w:r>
-      <w:proofErr w:type="spellEnd"/>
-      <w:r>
-        <w:t xml:space="preserve"> </w:t>
-      </w:r>
-      <w:proofErr w:type="spellStart"/>
-      <w:r>
-        <w:t>testing</w:t>
-      </w:r>
-      <w:proofErr w:type="spellEnd"/>
-      <w:r>
-        <w:t xml:space="preserve"> es completamente imprescindible para el lanzamiento de sitios web. No se puede concebir una página web en la que la mitad de los botones no funcionan, hay campos que no se pueden rellenar o permiten al usuario rellenarlos con información incorrecta o con enlaces rotos que llevan a donde no corresponde. </w:t>
-      </w:r>
-    </w:p>
-    <w:p>
-      <w:r>
-        <w:t xml:space="preserve">Es por esto que es fundamental comprobar que la web funciona tal y como se espera de ella antes de lanzarla al usuario y una forma de hacerlo es mediante las herramientas expuestas en este documento. </w:t>
-      </w:r>
-      <w:proofErr w:type="spellStart"/>
-      <w:r>
-        <w:t>Telerik</w:t>
-      </w:r>
-      <w:proofErr w:type="spellEnd"/>
-      <w:r>
-        <w:t xml:space="preserve"> Test Studio y </w:t>
-      </w:r>
-      <w:proofErr w:type="spellStart"/>
-      <w:r>
-        <w:t>Selenium</w:t>
-      </w:r>
-      <w:proofErr w:type="spellEnd"/>
-      <w:r>
-        <w:t xml:space="preserve"> ofrecen formas muy distintas de hacer estas comprobaciones. El primero, mediante una interfaz muy visual y el segundo mediante el uso de Python. Si bien es cierto que </w:t>
-      </w:r>
-      <w:proofErr w:type="spellStart"/>
-      <w:r>
-        <w:t>Telerik</w:t>
-      </w:r>
-      <w:proofErr w:type="spellEnd"/>
-      <w:r>
-        <w:t xml:space="preserve"> es más intuitivo y requiere menos conocimientos de programación e informática en general, con </w:t>
-      </w:r>
-      <w:proofErr w:type="spellStart"/>
-      <w:r>
-        <w:t>Selenium</w:t>
-      </w:r>
-      <w:proofErr w:type="spellEnd"/>
-      <w:r>
-        <w:t xml:space="preserve"> podremos afinar mucho más el objetivo de nuestros </w:t>
-      </w:r>
-      <w:proofErr w:type="spellStart"/>
-      <w:r>
-        <w:t>tests</w:t>
-      </w:r>
-      <w:proofErr w:type="spellEnd"/>
-      <w:r>
-        <w:t>.</w:t>
-      </w:r>
-      <w:r>
-        <w:t xml:space="preserve"> Si tuviéramos que recomendar estas dos herramientas, propondríamos </w:t>
-      </w:r>
-      <w:proofErr w:type="spellStart"/>
-      <w:r>
-        <w:t>Telerik</w:t>
-      </w:r>
-      <w:proofErr w:type="spellEnd"/>
-      <w:r>
-        <w:t xml:space="preserve"> a un usuario que vaya a realizar test básicos y muy superficiales, y </w:t>
-      </w:r>
-      <w:proofErr w:type="spellStart"/>
-      <w:r>
-        <w:t>Selenium</w:t>
-      </w:r>
-      <w:proofErr w:type="spellEnd"/>
-      <w:r>
-        <w:t xml:space="preserve"> a aplicaciones que requieran test profundos y complejos.</w:t>
-      </w:r>
-    </w:p>
-    <w:p>
-      <w:r>
-        <w:t>Por desgracia, el campo de estudio es muy específico y no hay ayudas económicas en general para aprender y desarrollar este tipo de tecnologías.</w:t>
-      </w:r>
-    </w:p>
-    <w:p/>
-    <w:p/>
-    <w:p/>
-    <w:p>
-      <w:r>
-        <w:t>---------------------------</w:t>
-      </w:r>
-    </w:p>
-    <w:p>
-      <w:r>
-        <w:t>(Hay que cumplir la estructura básica indicada de secciones. Pero si se desea se pueden añadir otras secciones como anexos. Por ejemplo, alguna encuesta de opinión realizada sobre las tecnologías, etc.)</w:t>
-      </w:r>
     </w:p>
     <w:sectPr>
       <w:pgSz w:w="11906" w:h="16838"/>
@@ -5827,7 +6608,7 @@
           <w:rPr>
             <w:noProof/>
           </w:rPr>
-          <w:t>12</w:t>
+          <w:t>8</w:t>
         </w:r>
         <w:r>
           <w:fldChar w:fldCharType="end"/>
@@ -5871,6 +6652,232 @@
 <file path=word/numbering.xml><?xml version="1.0" encoding="utf-8"?>
 <w:numbering xmlns:wpc="http://schemas.microsoft.com/office/word/2010/wordprocessingCanvas" xmlns:cx="http://schemas.microsoft.com/office/drawing/2014/chartex" xmlns:cx1="http://schemas.microsoft.com/office/drawing/2015/9/8/chartex" xmlns:cx2="http://schemas.microsoft.com/office/drawing/2015/10/21/chartex" xmlns:cx3="http://schemas.microsoft.com/office/drawing/2016/5/9/chartex" xmlns:cx4="http://schemas.microsoft.com/office/drawing/2016/5/10/chartex" xmlns:cx5="http://schemas.microsoft.com/office/drawing/2016/5/11/chartex" xmlns:mc="http://schemas.openxmlformats.org/markup-compatibility/2006" xmlns:o="urn:schemas-microsoft-com:office:office" xmlns:r="http://schemas.openxmlformats.org/officeDocument/2006/relationships" xmlns:m="http://schemas.openxmlformats.org/officeDocument/2006/math" xmlns:v="urn:schemas-microsoft-com:vml" xmlns:wp14="http://schemas.microsoft.com/office/word/2010/wordprocessingDrawing" xmlns:wp="http://schemas.openxmlformats.org/drawingml/2006/wordprocessingDrawing" xmlns:w10="urn:schemas-microsoft-com:office:word" xmlns:w="http://schemas.openxmlformats.org/wordprocessingml/2006/main" xmlns:w14="http://schemas.microsoft.com/office/word/2010/wordml" xmlns:w15="http://schemas.microsoft.com/office/word/2012/wordml" xmlns:w16se="http://schemas.microsoft.com/office/word/2015/wordml/symex" xmlns:wpg="http://schemas.microsoft.com/office/word/2010/wordprocessingGroup" xmlns:wpi="http://schemas.microsoft.com/office/word/2010/wordprocessingInk" xmlns:wne="http://schemas.microsoft.com/office/word/2006/wordml" xmlns:wps="http://schemas.microsoft.com/office/word/2010/wordprocessingShape" mc:Ignorable="w14 w15 w16se wp14">
   <w:abstractNum w:abstractNumId="0" w15:restartNumberingAfterBreak="0">
+    <w:nsid w:val="026211E9"/>
+    <w:multiLevelType w:val="hybridMultilevel"/>
+    <w:tmpl w:val="A7804708"/>
+    <w:lvl w:ilvl="0" w:tplc="0C0A0001">
+      <w:start w:val="1"/>
+      <w:numFmt w:val="bullet"/>
+      <w:lvlText w:val=""/>
+      <w:lvlJc w:val="left"/>
+      <w:pPr>
+        <w:ind w:left="720" w:hanging="360"/>
+      </w:pPr>
+      <w:rPr>
+        <w:rFonts w:ascii="Symbol" w:hAnsi="Symbol" w:hint="default"/>
+      </w:rPr>
+    </w:lvl>
+    <w:lvl w:ilvl="1" w:tplc="0C0A0003" w:tentative="1">
+      <w:start w:val="1"/>
+      <w:numFmt w:val="bullet"/>
+      <w:lvlText w:val="o"/>
+      <w:lvlJc w:val="left"/>
+      <w:pPr>
+        <w:ind w:left="1440" w:hanging="360"/>
+      </w:pPr>
+      <w:rPr>
+        <w:rFonts w:ascii="Courier New" w:hAnsi="Courier New" w:cs="Courier New" w:hint="default"/>
+      </w:rPr>
+    </w:lvl>
+    <w:lvl w:ilvl="2" w:tplc="0C0A0005" w:tentative="1">
+      <w:start w:val="1"/>
+      <w:numFmt w:val="bullet"/>
+      <w:lvlText w:val=""/>
+      <w:lvlJc w:val="left"/>
+      <w:pPr>
+        <w:ind w:left="2160" w:hanging="360"/>
+      </w:pPr>
+      <w:rPr>
+        <w:rFonts w:ascii="Wingdings" w:hAnsi="Wingdings" w:hint="default"/>
+      </w:rPr>
+    </w:lvl>
+    <w:lvl w:ilvl="3" w:tplc="0C0A0001" w:tentative="1">
+      <w:start w:val="1"/>
+      <w:numFmt w:val="bullet"/>
+      <w:lvlText w:val=""/>
+      <w:lvlJc w:val="left"/>
+      <w:pPr>
+        <w:ind w:left="2880" w:hanging="360"/>
+      </w:pPr>
+      <w:rPr>
+        <w:rFonts w:ascii="Symbol" w:hAnsi="Symbol" w:hint="default"/>
+      </w:rPr>
+    </w:lvl>
+    <w:lvl w:ilvl="4" w:tplc="0C0A0003" w:tentative="1">
+      <w:start w:val="1"/>
+      <w:numFmt w:val="bullet"/>
+      <w:lvlText w:val="o"/>
+      <w:lvlJc w:val="left"/>
+      <w:pPr>
+        <w:ind w:left="3600" w:hanging="360"/>
+      </w:pPr>
+      <w:rPr>
+        <w:rFonts w:ascii="Courier New" w:hAnsi="Courier New" w:cs="Courier New" w:hint="default"/>
+      </w:rPr>
+    </w:lvl>
+    <w:lvl w:ilvl="5" w:tplc="0C0A0005" w:tentative="1">
+      <w:start w:val="1"/>
+      <w:numFmt w:val="bullet"/>
+      <w:lvlText w:val=""/>
+      <w:lvlJc w:val="left"/>
+      <w:pPr>
+        <w:ind w:left="4320" w:hanging="360"/>
+      </w:pPr>
+      <w:rPr>
+        <w:rFonts w:ascii="Wingdings" w:hAnsi="Wingdings" w:hint="default"/>
+      </w:rPr>
+    </w:lvl>
+    <w:lvl w:ilvl="6" w:tplc="0C0A0001" w:tentative="1">
+      <w:start w:val="1"/>
+      <w:numFmt w:val="bullet"/>
+      <w:lvlText w:val=""/>
+      <w:lvlJc w:val="left"/>
+      <w:pPr>
+        <w:ind w:left="5040" w:hanging="360"/>
+      </w:pPr>
+      <w:rPr>
+        <w:rFonts w:ascii="Symbol" w:hAnsi="Symbol" w:hint="default"/>
+      </w:rPr>
+    </w:lvl>
+    <w:lvl w:ilvl="7" w:tplc="0C0A0003" w:tentative="1">
+      <w:start w:val="1"/>
+      <w:numFmt w:val="bullet"/>
+      <w:lvlText w:val="o"/>
+      <w:lvlJc w:val="left"/>
+      <w:pPr>
+        <w:ind w:left="5760" w:hanging="360"/>
+      </w:pPr>
+      <w:rPr>
+        <w:rFonts w:ascii="Courier New" w:hAnsi="Courier New" w:cs="Courier New" w:hint="default"/>
+      </w:rPr>
+    </w:lvl>
+    <w:lvl w:ilvl="8" w:tplc="0C0A0005" w:tentative="1">
+      <w:start w:val="1"/>
+      <w:numFmt w:val="bullet"/>
+      <w:lvlText w:val=""/>
+      <w:lvlJc w:val="left"/>
+      <w:pPr>
+        <w:ind w:left="6480" w:hanging="360"/>
+      </w:pPr>
+      <w:rPr>
+        <w:rFonts w:ascii="Wingdings" w:hAnsi="Wingdings" w:hint="default"/>
+      </w:rPr>
+    </w:lvl>
+  </w:abstractNum>
+  <w:abstractNum w:abstractNumId="1" w15:restartNumberingAfterBreak="0">
+    <w:nsid w:val="02802134"/>
+    <w:multiLevelType w:val="hybridMultilevel"/>
+    <w:tmpl w:val="13A876D8"/>
+    <w:lvl w:ilvl="0" w:tplc="0C0A0001">
+      <w:start w:val="1"/>
+      <w:numFmt w:val="bullet"/>
+      <w:lvlText w:val=""/>
+      <w:lvlJc w:val="left"/>
+      <w:pPr>
+        <w:ind w:left="720" w:hanging="360"/>
+      </w:pPr>
+      <w:rPr>
+        <w:rFonts w:ascii="Symbol" w:hAnsi="Symbol" w:hint="default"/>
+      </w:rPr>
+    </w:lvl>
+    <w:lvl w:ilvl="1" w:tplc="0C0A0003" w:tentative="1">
+      <w:start w:val="1"/>
+      <w:numFmt w:val="bullet"/>
+      <w:lvlText w:val="o"/>
+      <w:lvlJc w:val="left"/>
+      <w:pPr>
+        <w:ind w:left="1440" w:hanging="360"/>
+      </w:pPr>
+      <w:rPr>
+        <w:rFonts w:ascii="Courier New" w:hAnsi="Courier New" w:cs="Courier New" w:hint="default"/>
+      </w:rPr>
+    </w:lvl>
+    <w:lvl w:ilvl="2" w:tplc="0C0A0005" w:tentative="1">
+      <w:start w:val="1"/>
+      <w:numFmt w:val="bullet"/>
+      <w:lvlText w:val=""/>
+      <w:lvlJc w:val="left"/>
+      <w:pPr>
+        <w:ind w:left="2160" w:hanging="360"/>
+      </w:pPr>
+      <w:rPr>
+        <w:rFonts w:ascii="Wingdings" w:hAnsi="Wingdings" w:hint="default"/>
+      </w:rPr>
+    </w:lvl>
+    <w:lvl w:ilvl="3" w:tplc="0C0A0001" w:tentative="1">
+      <w:start w:val="1"/>
+      <w:numFmt w:val="bullet"/>
+      <w:lvlText w:val=""/>
+      <w:lvlJc w:val="left"/>
+      <w:pPr>
+        <w:ind w:left="2880" w:hanging="360"/>
+      </w:pPr>
+      <w:rPr>
+        <w:rFonts w:ascii="Symbol" w:hAnsi="Symbol" w:hint="default"/>
+      </w:rPr>
+    </w:lvl>
+    <w:lvl w:ilvl="4" w:tplc="0C0A0003" w:tentative="1">
+      <w:start w:val="1"/>
+      <w:numFmt w:val="bullet"/>
+      <w:lvlText w:val="o"/>
+      <w:lvlJc w:val="left"/>
+      <w:pPr>
+        <w:ind w:left="3600" w:hanging="360"/>
+      </w:pPr>
+      <w:rPr>
+        <w:rFonts w:ascii="Courier New" w:hAnsi="Courier New" w:cs="Courier New" w:hint="default"/>
+      </w:rPr>
+    </w:lvl>
+    <w:lvl w:ilvl="5" w:tplc="0C0A0005" w:tentative="1">
+      <w:start w:val="1"/>
+      <w:numFmt w:val="bullet"/>
+      <w:lvlText w:val=""/>
+      <w:lvlJc w:val="left"/>
+      <w:pPr>
+        <w:ind w:left="4320" w:hanging="360"/>
+      </w:pPr>
+      <w:rPr>
+        <w:rFonts w:ascii="Wingdings" w:hAnsi="Wingdings" w:hint="default"/>
+      </w:rPr>
+    </w:lvl>
+    <w:lvl w:ilvl="6" w:tplc="0C0A0001" w:tentative="1">
+      <w:start w:val="1"/>
+      <w:numFmt w:val="bullet"/>
+      <w:lvlText w:val=""/>
+      <w:lvlJc w:val="left"/>
+      <w:pPr>
+        <w:ind w:left="5040" w:hanging="360"/>
+      </w:pPr>
+      <w:rPr>
+        <w:rFonts w:ascii="Symbol" w:hAnsi="Symbol" w:hint="default"/>
+      </w:rPr>
+    </w:lvl>
+    <w:lvl w:ilvl="7" w:tplc="0C0A0003" w:tentative="1">
+      <w:start w:val="1"/>
+      <w:numFmt w:val="bullet"/>
+      <w:lvlText w:val="o"/>
+      <w:lvlJc w:val="left"/>
+      <w:pPr>
+        <w:ind w:left="5760" w:hanging="360"/>
+      </w:pPr>
+      <w:rPr>
+        <w:rFonts w:ascii="Courier New" w:hAnsi="Courier New" w:cs="Courier New" w:hint="default"/>
+      </w:rPr>
+    </w:lvl>
+    <w:lvl w:ilvl="8" w:tplc="0C0A0005" w:tentative="1">
+      <w:start w:val="1"/>
+      <w:numFmt w:val="bullet"/>
+      <w:lvlText w:val=""/>
+      <w:lvlJc w:val="left"/>
+      <w:pPr>
+        <w:ind w:left="6480" w:hanging="360"/>
+      </w:pPr>
+      <w:rPr>
+        <w:rFonts w:ascii="Wingdings" w:hAnsi="Wingdings" w:hint="default"/>
+      </w:rPr>
+    </w:lvl>
+  </w:abstractNum>
+  <w:abstractNum w:abstractNumId="2" w15:restartNumberingAfterBreak="0">
     <w:nsid w:val="06E53864"/>
     <w:multiLevelType w:val="multilevel"/>
     <w:tmpl w:val="5B48355C"/>
@@ -5991,7 +6998,93 @@
       </w:rPr>
     </w:lvl>
   </w:abstractNum>
-  <w:abstractNum w:abstractNumId="1" w15:restartNumberingAfterBreak="0">
+  <w:abstractNum w:abstractNumId="3" w15:restartNumberingAfterBreak="0">
+    <w:nsid w:val="120D3B73"/>
+    <w:multiLevelType w:val="hybridMultilevel"/>
+    <w:tmpl w:val="DBFE2530"/>
+    <w:lvl w:ilvl="0" w:tplc="0C0A000F">
+      <w:start w:val="1"/>
+      <w:numFmt w:val="decimal"/>
+      <w:lvlText w:val="%1."/>
+      <w:lvlJc w:val="left"/>
+      <w:pPr>
+        <w:ind w:left="720" w:hanging="360"/>
+      </w:pPr>
+    </w:lvl>
+    <w:lvl w:ilvl="1" w:tplc="0C0A0019" w:tentative="1">
+      <w:start w:val="1"/>
+      <w:numFmt w:val="lowerLetter"/>
+      <w:lvlText w:val="%2."/>
+      <w:lvlJc w:val="left"/>
+      <w:pPr>
+        <w:ind w:left="1440" w:hanging="360"/>
+      </w:pPr>
+    </w:lvl>
+    <w:lvl w:ilvl="2" w:tplc="0C0A001B" w:tentative="1">
+      <w:start w:val="1"/>
+      <w:numFmt w:val="lowerRoman"/>
+      <w:lvlText w:val="%3."/>
+      <w:lvlJc w:val="right"/>
+      <w:pPr>
+        <w:ind w:left="2160" w:hanging="180"/>
+      </w:pPr>
+    </w:lvl>
+    <w:lvl w:ilvl="3" w:tplc="0C0A000F" w:tentative="1">
+      <w:start w:val="1"/>
+      <w:numFmt w:val="decimal"/>
+      <w:lvlText w:val="%4."/>
+      <w:lvlJc w:val="left"/>
+      <w:pPr>
+        <w:ind w:left="2880" w:hanging="360"/>
+      </w:pPr>
+    </w:lvl>
+    <w:lvl w:ilvl="4" w:tplc="0C0A0019" w:tentative="1">
+      <w:start w:val="1"/>
+      <w:numFmt w:val="lowerLetter"/>
+      <w:lvlText w:val="%5."/>
+      <w:lvlJc w:val="left"/>
+      <w:pPr>
+        <w:ind w:left="3600" w:hanging="360"/>
+      </w:pPr>
+    </w:lvl>
+    <w:lvl w:ilvl="5" w:tplc="0C0A001B" w:tentative="1">
+      <w:start w:val="1"/>
+      <w:numFmt w:val="lowerRoman"/>
+      <w:lvlText w:val="%6."/>
+      <w:lvlJc w:val="right"/>
+      <w:pPr>
+        <w:ind w:left="4320" w:hanging="180"/>
+      </w:pPr>
+    </w:lvl>
+    <w:lvl w:ilvl="6" w:tplc="0C0A000F" w:tentative="1">
+      <w:start w:val="1"/>
+      <w:numFmt w:val="decimal"/>
+      <w:lvlText w:val="%7."/>
+      <w:lvlJc w:val="left"/>
+      <w:pPr>
+        <w:ind w:left="5040" w:hanging="360"/>
+      </w:pPr>
+    </w:lvl>
+    <w:lvl w:ilvl="7" w:tplc="0C0A0019" w:tentative="1">
+      <w:start w:val="1"/>
+      <w:numFmt w:val="lowerLetter"/>
+      <w:lvlText w:val="%8."/>
+      <w:lvlJc w:val="left"/>
+      <w:pPr>
+        <w:ind w:left="5760" w:hanging="360"/>
+      </w:pPr>
+    </w:lvl>
+    <w:lvl w:ilvl="8" w:tplc="0C0A001B" w:tentative="1">
+      <w:start w:val="1"/>
+      <w:numFmt w:val="lowerRoman"/>
+      <w:lvlText w:val="%9."/>
+      <w:lvlJc w:val="right"/>
+      <w:pPr>
+        <w:ind w:left="6480" w:hanging="180"/>
+      </w:pPr>
+    </w:lvl>
+  </w:abstractNum>
+  <w:abstractNum w:abstractNumId="4" w15:restartNumberingAfterBreak="0">
     <w:nsid w:val="16561D38"/>
     <w:multiLevelType w:val="multilevel"/>
     <w:tmpl w:val="39086E06"/>
@@ -6140,7 +7233,7 @@
       </w:rPr>
     </w:lvl>
   </w:abstractNum>
-  <w:abstractNum w:abstractNumId="2" w15:restartNumberingAfterBreak="0">
+  <w:abstractNum w:abstractNumId="5" w15:restartNumberingAfterBreak="0">
     <w:nsid w:val="1F9E1D00"/>
     <w:multiLevelType w:val="multilevel"/>
     <w:tmpl w:val="73EA5950"/>
@@ -6289,7 +7382,7 @@
       </w:rPr>
     </w:lvl>
   </w:abstractNum>
-  <w:abstractNum w:abstractNumId="3" w15:restartNumberingAfterBreak="0">
+  <w:abstractNum w:abstractNumId="6" w15:restartNumberingAfterBreak="0">
     <w:nsid w:val="304055AC"/>
     <w:multiLevelType w:val="hybridMultilevel"/>
     <w:tmpl w:val="B48CE602"/>
@@ -6378,7 +7471,7 @@
       </w:pPr>
     </w:lvl>
   </w:abstractNum>
-  <w:abstractNum w:abstractNumId="4" w15:restartNumberingAfterBreak="0">
+  <w:abstractNum w:abstractNumId="7" w15:restartNumberingAfterBreak="0">
     <w:nsid w:val="63673D64"/>
     <w:multiLevelType w:val="hybridMultilevel"/>
     <w:tmpl w:val="10EA503C"/>
@@ -6490,7 +7583,120 @@
       </w:rPr>
     </w:lvl>
   </w:abstractNum>
-  <w:abstractNum w:abstractNumId="5" w15:restartNumberingAfterBreak="0">
+  <w:abstractNum w:abstractNumId="8" w15:restartNumberingAfterBreak="0">
+    <w:nsid w:val="66994551"/>
+    <w:multiLevelType w:val="hybridMultilevel"/>
+    <w:tmpl w:val="124EBEE8"/>
+    <w:lvl w:ilvl="0" w:tplc="0C0A0001">
+      <w:start w:val="1"/>
+      <w:numFmt w:val="bullet"/>
+      <w:lvlText w:val=""/>
+      <w:lvlJc w:val="left"/>
+      <w:pPr>
+        <w:ind w:left="720" w:hanging="360"/>
+      </w:pPr>
+      <w:rPr>
+        <w:rFonts w:ascii="Symbol" w:hAnsi="Symbol" w:hint="default"/>
+      </w:rPr>
+    </w:lvl>
+    <w:lvl w:ilvl="1" w:tplc="0C0A0003" w:tentative="1">
+      <w:start w:val="1"/>
+      <w:numFmt w:val="bullet"/>
+      <w:lvlText w:val="o"/>
+      <w:lvlJc w:val="left"/>
+      <w:pPr>
+        <w:ind w:left="1440" w:hanging="360"/>
+      </w:pPr>
+      <w:rPr>
+        <w:rFonts w:ascii="Courier New" w:hAnsi="Courier New" w:cs="Courier New" w:hint="default"/>
+      </w:rPr>
+    </w:lvl>
+    <w:lvl w:ilvl="2" w:tplc="0C0A0005" w:tentative="1">
+      <w:start w:val="1"/>
+      <w:numFmt w:val="bullet"/>
+      <w:lvlText w:val=""/>
+      <w:lvlJc w:val="left"/>
+      <w:pPr>
+        <w:ind w:left="2160" w:hanging="360"/>
+      </w:pPr>
+      <w:rPr>
+        <w:rFonts w:ascii="Wingdings" w:hAnsi="Wingdings" w:hint="default"/>
+      </w:rPr>
+    </w:lvl>
+    <w:lvl w:ilvl="3" w:tplc="0C0A0001" w:tentative="1">
+      <w:start w:val="1"/>
+      <w:numFmt w:val="bullet"/>
+      <w:lvlText w:val=""/>
+      <w:lvlJc w:val="left"/>
+      <w:pPr>
+        <w:ind w:left="2880" w:hanging="360"/>
+      </w:pPr>
+      <w:rPr>
+        <w:rFonts w:ascii="Symbol" w:hAnsi="Symbol" w:hint="default"/>
+      </w:rPr>
+    </w:lvl>
+    <w:lvl w:ilvl="4" w:tplc="0C0A0003" w:tentative="1">
+      <w:start w:val="1"/>
+      <w:numFmt w:val="bullet"/>
+      <w:lvlText w:val="o"/>
+      <w:lvlJc w:val="left"/>
+      <w:pPr>
+        <w:ind w:left="3600" w:hanging="360"/>
+      </w:pPr>
+      <w:rPr>
+        <w:rFonts w:ascii="Courier New" w:hAnsi="Courier New" w:cs="Courier New" w:hint="default"/>
+      </w:rPr>
+    </w:lvl>
+    <w:lvl w:ilvl="5" w:tplc="0C0A0005" w:tentative="1">
+      <w:start w:val="1"/>
+      <w:numFmt w:val="bullet"/>
+      <w:lvlText w:val=""/>
+      <w:lvlJc w:val="left"/>
+      <w:pPr>
+        <w:ind w:left="4320" w:hanging="360"/>
+      </w:pPr>
+      <w:rPr>
+        <w:rFonts w:ascii="Wingdings" w:hAnsi="Wingdings" w:hint="default"/>
+      </w:rPr>
+    </w:lvl>
+    <w:lvl w:ilvl="6" w:tplc="0C0A0001" w:tentative="1">
+      <w:start w:val="1"/>
+      <w:numFmt w:val="bullet"/>
+      <w:lvlText w:val=""/>
+      <w:lvlJc w:val="left"/>
+      <w:pPr>
+        <w:ind w:left="5040" w:hanging="360"/>
+      </w:pPr>
+      <w:rPr>
+        <w:rFonts w:ascii="Symbol" w:hAnsi="Symbol" w:hint="default"/>
+      </w:rPr>
+    </w:lvl>
+    <w:lvl w:ilvl="7" w:tplc="0C0A0003" w:tentative="1">
+      <w:start w:val="1"/>
+      <w:numFmt w:val="bullet"/>
+      <w:lvlText w:val="o"/>
+      <w:lvlJc w:val="left"/>
+      <w:pPr>
+        <w:ind w:left="5760" w:hanging="360"/>
+      </w:pPr>
+      <w:rPr>
+        <w:rFonts w:ascii="Courier New" w:hAnsi="Courier New" w:cs="Courier New" w:hint="default"/>
+      </w:rPr>
+    </w:lvl>
+    <w:lvl w:ilvl="8" w:tplc="0C0A0005" w:tentative="1">
+      <w:start w:val="1"/>
+      <w:numFmt w:val="bullet"/>
+      <w:lvlText w:val=""/>
+      <w:lvlJc w:val="left"/>
+      <w:pPr>
+        <w:ind w:left="6480" w:hanging="360"/>
+      </w:pPr>
+      <w:rPr>
+        <w:rFonts w:ascii="Wingdings" w:hAnsi="Wingdings" w:hint="default"/>
+      </w:rPr>
+    </w:lvl>
+  </w:abstractNum>
+  <w:abstractNum w:abstractNumId="9" w15:restartNumberingAfterBreak="0">
     <w:nsid w:val="69E54BA7"/>
     <w:multiLevelType w:val="multilevel"/>
     <w:tmpl w:val="0C0A001F"/>
@@ -6576,23 +7782,124 @@
       </w:pPr>
     </w:lvl>
   </w:abstractNum>
+  <w:abstractNum w:abstractNumId="10" w15:restartNumberingAfterBreak="0">
+    <w:nsid w:val="7041309E"/>
+    <w:multiLevelType w:val="hybridMultilevel"/>
+    <w:tmpl w:val="E5EC55FC"/>
+    <w:lvl w:ilvl="0" w:tplc="0C0A000F">
+      <w:start w:val="1"/>
+      <w:numFmt w:val="decimal"/>
+      <w:lvlText w:val="%1."/>
+      <w:lvlJc w:val="left"/>
+      <w:pPr>
+        <w:ind w:left="720" w:hanging="360"/>
+      </w:pPr>
+    </w:lvl>
+    <w:lvl w:ilvl="1" w:tplc="0C0A0019" w:tentative="1">
+      <w:start w:val="1"/>
+      <w:numFmt w:val="lowerLetter"/>
+      <w:lvlText w:val="%2."/>
+      <w:lvlJc w:val="left"/>
+      <w:pPr>
+        <w:ind w:left="1440" w:hanging="360"/>
+      </w:pPr>
+    </w:lvl>
+    <w:lvl w:ilvl="2" w:tplc="0C0A001B" w:tentative="1">
+      <w:start w:val="1"/>
+      <w:numFmt w:val="lowerRoman"/>
+      <w:lvlText w:val="%3."/>
+      <w:lvlJc w:val="right"/>
+      <w:pPr>
+        <w:ind w:left="2160" w:hanging="180"/>
+      </w:pPr>
+    </w:lvl>
+    <w:lvl w:ilvl="3" w:tplc="0C0A000F" w:tentative="1">
+      <w:start w:val="1"/>
+      <w:numFmt w:val="decimal"/>
+      <w:lvlText w:val="%4."/>
+      <w:lvlJc w:val="left"/>
+      <w:pPr>
+        <w:ind w:left="2880" w:hanging="360"/>
+      </w:pPr>
+    </w:lvl>
+    <w:lvl w:ilvl="4" w:tplc="0C0A0019" w:tentative="1">
+      <w:start w:val="1"/>
+      <w:numFmt w:val="lowerLetter"/>
+      <w:lvlText w:val="%5."/>
+      <w:lvlJc w:val="left"/>
+      <w:pPr>
+        <w:ind w:left="3600" w:hanging="360"/>
+      </w:pPr>
+    </w:lvl>
+    <w:lvl w:ilvl="5" w:tplc="0C0A001B" w:tentative="1">
+      <w:start w:val="1"/>
+      <w:numFmt w:val="lowerRoman"/>
+      <w:lvlText w:val="%6."/>
+      <w:lvlJc w:val="right"/>
+      <w:pPr>
+        <w:ind w:left="4320" w:hanging="180"/>
+      </w:pPr>
+    </w:lvl>
+    <w:lvl w:ilvl="6" w:tplc="0C0A000F" w:tentative="1">
+      <w:start w:val="1"/>
+      <w:numFmt w:val="decimal"/>
+      <w:lvlText w:val="%7."/>
+      <w:lvlJc w:val="left"/>
+      <w:pPr>
+        <w:ind w:left="5040" w:hanging="360"/>
+      </w:pPr>
+    </w:lvl>
+    <w:lvl w:ilvl="7" w:tplc="0C0A0019" w:tentative="1">
+      <w:start w:val="1"/>
+      <w:numFmt w:val="lowerLetter"/>
+      <w:lvlText w:val="%8."/>
+      <w:lvlJc w:val="left"/>
+      <w:pPr>
+        <w:ind w:left="5760" w:hanging="360"/>
+      </w:pPr>
+    </w:lvl>
+    <w:lvl w:ilvl="8" w:tplc="0C0A001B" w:tentative="1">
+      <w:start w:val="1"/>
+      <w:numFmt w:val="lowerRoman"/>
+      <w:lvlText w:val="%9."/>
+      <w:lvlJc w:val="right"/>
+      <w:pPr>
+        <w:ind w:left="6480" w:hanging="180"/>
+      </w:pPr>
+    </w:lvl>
+  </w:abstractNum>
   <w:num w:numId="1">
+    <w:abstractNumId w:val="6"/>
+  </w:num>
+  <w:num w:numId="2">
+    <w:abstractNumId w:val="9"/>
+  </w:num>
+  <w:num w:numId="3">
+    <w:abstractNumId w:val="2"/>
+  </w:num>
+  <w:num w:numId="4">
+    <w:abstractNumId w:val="7"/>
+  </w:num>
+  <w:num w:numId="5">
+    <w:abstractNumId w:val="4"/>
+  </w:num>
+  <w:num w:numId="6">
+    <w:abstractNumId w:val="5"/>
+  </w:num>
+  <w:num w:numId="7">
+    <w:abstractNumId w:val="10"/>
+  </w:num>
+  <w:num w:numId="8">
     <w:abstractNumId w:val="3"/>
   </w:num>
-  <w:num w:numId="2">
-    <w:abstractNumId w:val="5"/>
-  </w:num>
-  <w:num w:numId="3">
-    <w:abstractNumId w:val="0"/>
-  </w:num>
-  <w:num w:numId="4">
-    <w:abstractNumId w:val="4"/>
-  </w:num>
-  <w:num w:numId="5">
+  <w:num w:numId="9">
     <w:abstractNumId w:val="1"/>
   </w:num>
-  <w:num w:numId="6">
-    <w:abstractNumId w:val="2"/>
+  <w:num w:numId="10">
+    <w:abstractNumId w:val="8"/>
+  </w:num>
+  <w:num w:numId="11">
+    <w:abstractNumId w:val="0"/>
   </w:num>
 </w:numbering>
 </file>
@@ -7560,7 +8867,7 @@
 </file>
 
 <file path=customXml/itemProps1.xml><?xml version="1.0" encoding="utf-8"?>
-<ds:datastoreItem xmlns:ds="http://schemas.openxmlformats.org/officeDocument/2006/customXml" ds:itemID="{DA7636DF-E8EB-4C75-8844-DCD3A583F751}">
+<ds:datastoreItem xmlns:ds="http://schemas.openxmlformats.org/officeDocument/2006/customXml" ds:itemID="{D5387DDB-0102-4FBE-8DA0-4D8721DB5ABE}">
   <ds:schemaRefs>
     <ds:schemaRef ds:uri="http://schemas.openxmlformats.org/officeDocument/2006/bibliography"/>
   </ds:schemaRefs>

</xml_diff>